<commit_message>
separate the page info that store in pageInfoFile
</commit_message>
<xml_diff>
--- a/Phase 1 RocksDB Database Schema.docx
+++ b/Phase 1 RocksDB Database Schema.docx
@@ -1,6 +1,6 @@
 
 <file path=word/document.xml><?xml version="1.0" encoding="utf-8"?>
-<w:document xmlns:wpc="http://schemas.microsoft.com/office/word/2010/wordprocessingCanvas" xmlns:cx="http://schemas.microsoft.com/office/drawing/2014/chartex" xmlns:cx1="http://schemas.microsoft.com/office/drawing/2015/9/8/chartex" xmlns:cx2="http://schemas.microsoft.com/office/drawing/2015/10/21/chartex" xmlns:cx3="http://schemas.microsoft.com/office/drawing/2016/5/9/chartex" xmlns:cx4="http://schemas.microsoft.com/office/drawing/2016/5/10/chartex" xmlns:cx5="http://schemas.microsoft.com/office/drawing/2016/5/11/chartex" xmlns:cx6="http://schemas.microsoft.com/office/drawing/2016/5/12/chartex" xmlns:cx7="http://schemas.microsoft.com/office/drawing/2016/5/13/chartex" xmlns:cx8="http://schemas.microsoft.com/office/drawing/2016/5/14/chartex" xmlns:mc="http://schemas.openxmlformats.org/markup-compatibility/2006" xmlns:aink="http://schemas.microsoft.com/office/drawing/2016/ink" xmlns:am3d="http://schemas.microsoft.com/office/drawing/2017/model3d" xmlns:o="urn:schemas-microsoft-com:office:office" xmlns:r="http://schemas.openxmlformats.org/officeDocument/2006/relationships" xmlns:m="http://schemas.openxmlformats.org/officeDocument/2006/math" xmlns:v="urn:schemas-microsoft-com:vml" xmlns:wp14="http://schemas.microsoft.com/office/word/2010/wordprocessingDrawing" xmlns:wp="http://schemas.openxmlformats.org/drawingml/2006/wordprocessingDrawing" xmlns:w10="urn:schemas-microsoft-com:office:word" xmlns:w="http://schemas.openxmlformats.org/wordprocessingml/2006/main" xmlns:w14="http://schemas.microsoft.com/office/word/2010/wordml" xmlns:w15="http://schemas.microsoft.com/office/word/2012/wordml" xmlns:w16cid="http://schemas.microsoft.com/office/word/2016/wordml/cid" xmlns:w16se="http://schemas.microsoft.com/office/word/2015/wordml/symex" xmlns:wpg="http://schemas.microsoft.com/office/word/2010/wordprocessingGroup" xmlns:wpi="http://schemas.microsoft.com/office/word/2010/wordprocessingInk" xmlns:wne="http://schemas.microsoft.com/office/word/2006/wordml" xmlns:wps="http://schemas.microsoft.com/office/word/2010/wordprocessingShape" mc:Ignorable="w14 w15 w16se w16cid wp14">
+<w:document xmlns:wpc="http://schemas.microsoft.com/office/word/2010/wordprocessingCanvas" xmlns:cx="http://schemas.microsoft.com/office/drawing/2014/chartex" xmlns:cx1="http://schemas.microsoft.com/office/drawing/2015/9/8/chartex" xmlns:cx2="http://schemas.microsoft.com/office/drawing/2015/10/21/chartex" xmlns:cx3="http://schemas.microsoft.com/office/drawing/2016/5/9/chartex" xmlns:cx4="http://schemas.microsoft.com/office/drawing/2016/5/10/chartex" xmlns:cx5="http://schemas.microsoft.com/office/drawing/2016/5/11/chartex" xmlns:cx6="http://schemas.microsoft.com/office/drawing/2016/5/12/chartex" xmlns:cx7="http://schemas.microsoft.com/office/drawing/2016/5/13/chartex" xmlns:cx8="http://schemas.microsoft.com/office/drawing/2016/5/14/chartex" xmlns:mc="http://schemas.openxmlformats.org/markup-compatibility/2006" xmlns:aink="http://schemas.microsoft.com/office/drawing/2016/ink" xmlns:am3d="http://schemas.microsoft.com/office/drawing/2017/model3d" xmlns:o="urn:schemas-microsoft-com:office:office" xmlns:r="http://schemas.openxmlformats.org/officeDocument/2006/relationships" xmlns:m="http://schemas.openxmlformats.org/officeDocument/2006/math" xmlns:v="urn:schemas-microsoft-com:vml" xmlns:wp14="http://schemas.microsoft.com/office/word/2010/wordprocessingDrawing" xmlns:wp="http://schemas.openxmlformats.org/drawingml/2006/wordprocessingDrawing" xmlns:w10="urn:schemas-microsoft-com:office:word" xmlns:w="http://schemas.openxmlformats.org/wordprocessingml/2006/main" xmlns:w14="http://schemas.microsoft.com/office/word/2010/wordml" xmlns:w15="http://schemas.microsoft.com/office/word/2012/wordml" xmlns:w16cex="http://schemas.microsoft.com/office/word/2018/wordml/cex" xmlns:w16cid="http://schemas.microsoft.com/office/word/2016/wordml/cid" xmlns:w16="http://schemas.microsoft.com/office/word/2018/wordml" xmlns:w16se="http://schemas.microsoft.com/office/word/2015/wordml/symex" xmlns:wpg="http://schemas.microsoft.com/office/word/2010/wordprocessingGroup" xmlns:wpi="http://schemas.microsoft.com/office/word/2010/wordprocessingInk" xmlns:wne="http://schemas.microsoft.com/office/word/2006/wordml" xmlns:wps="http://schemas.microsoft.com/office/word/2010/wordprocessingShape" mc:Ignorable="w14 w15 w16se w16cid w16 w16cex wp14">
   <w:body>
     <w:p>
       <w:pPr>
@@ -28,33 +28,7 @@
           <w:sz w:val="40"/>
           <w:szCs w:val="40"/>
         </w:rPr>
-        <w:t xml:space="preserve">Phase 1 </w:t>
-      </w:r>
-      <w:proofErr w:type="spellStart"/>
-      <w:r>
-        <w:rPr>
-          <w:rFonts w:ascii="Helvetica" w:eastAsia="Times New Roman" w:hAnsi="Helvetica" w:cs="Times New Roman"/>
-          <w:b/>
-          <w:bCs/>
-          <w:color w:val="333333"/>
-          <w:kern w:val="36"/>
-          <w:sz w:val="40"/>
-          <w:szCs w:val="40"/>
-        </w:rPr>
-        <w:t>RocksDB</w:t>
-      </w:r>
-      <w:proofErr w:type="spellEnd"/>
-      <w:r>
-        <w:rPr>
-          <w:rFonts w:ascii="Helvetica" w:eastAsia="Times New Roman" w:hAnsi="Helvetica" w:cs="Times New Roman"/>
-          <w:b/>
-          <w:bCs/>
-          <w:color w:val="333333"/>
-          <w:kern w:val="36"/>
-          <w:sz w:val="40"/>
-          <w:szCs w:val="40"/>
-        </w:rPr>
-        <w:t xml:space="preserve"> Database Schema</w:t>
+        <w:t>Phase 1 RocksDB Database Schema</w:t>
       </w:r>
     </w:p>
     <w:p>
@@ -91,7 +65,7 @@
     </w:p>
     <w:tbl>
       <w:tblPr>
-        <w:tblStyle w:val="TableGrid"/>
+        <w:tblStyle w:val="a3"/>
         <w:tblW w:w="0" w:type="auto"/>
         <w:tblLook w:val="04A0" w:firstRow="1" w:lastRow="0" w:firstColumn="1" w:lastColumn="0" w:noHBand="0" w:noVBand="1"/>
       </w:tblPr>
@@ -113,7 +87,6 @@
                 <w:sz w:val="22"/>
               </w:rPr>
             </w:pPr>
-            <w:proofErr w:type="spellStart"/>
             <w:r>
               <w:rPr>
                 <w:rFonts w:hint="eastAsia"/>
@@ -123,7 +96,6 @@
               </w:rPr>
               <w:t>RocksDB</w:t>
             </w:r>
-            <w:proofErr w:type="spellEnd"/>
             <w:r>
               <w:rPr>
                 <w:b/>
@@ -181,7 +153,6 @@
                 <w:szCs w:val="20"/>
               </w:rPr>
             </w:pPr>
-            <w:proofErr w:type="spellStart"/>
             <w:r>
               <w:rPr>
                 <w:rFonts w:hint="eastAsia"/>
@@ -211,7 +182,6 @@
               </w:rPr>
               <w:t>D</w:t>
             </w:r>
-            <w:proofErr w:type="spellEnd"/>
           </w:p>
         </w:tc>
         <w:tc>
@@ -231,21 +201,12 @@
                 <w:sz w:val="20"/>
                 <w:szCs w:val="20"/>
               </w:rPr>
-              <w:t xml:space="preserve">word -&gt; </w:t>
-            </w:r>
-            <w:proofErr w:type="spellStart"/>
-            <w:r>
-              <w:rPr>
-                <w:sz w:val="20"/>
-                <w:szCs w:val="20"/>
-              </w:rPr>
-              <w:t>wordID</w:t>
-            </w:r>
-            <w:proofErr w:type="spellEnd"/>
-          </w:p>
-          <w:p>
-            <w:pPr>
-              <w:pStyle w:val="ListParagraph"/>
+              <w:t>word -&gt; wordID</w:t>
+            </w:r>
+          </w:p>
+          <w:p>
+            <w:pPr>
+              <w:pStyle w:val="a4"/>
               <w:numPr>
                 <w:ilvl w:val="0"/>
                 <w:numId w:val="2"/>
@@ -283,7 +244,7 @@
           </w:p>
           <w:p>
             <w:pPr>
-              <w:pStyle w:val="ListParagraph"/>
+              <w:pStyle w:val="a4"/>
               <w:numPr>
                 <w:ilvl w:val="0"/>
                 <w:numId w:val="2"/>
@@ -294,7 +255,6 @@
                 <w:szCs w:val="20"/>
               </w:rPr>
             </w:pPr>
-            <w:proofErr w:type="spellStart"/>
             <w:r>
               <w:rPr>
                 <w:rFonts w:ascii="Consolas" w:hAnsi="Consolas"/>
@@ -303,7 +263,6 @@
               </w:rPr>
               <w:t>wordID</w:t>
             </w:r>
-            <w:proofErr w:type="spellEnd"/>
             <w:r>
               <w:rPr>
                 <w:sz w:val="20"/>
@@ -323,47 +282,30 @@
           </w:p>
           <w:p>
             <w:pPr>
-              <w:pStyle w:val="ListParagraph"/>
+              <w:pStyle w:val="a4"/>
               <w:numPr>
                 <w:ilvl w:val="0"/>
                 <w:numId w:val="2"/>
               </w:numPr>
               <w:jc w:val="left"/>
               <w:rPr>
+                <w:sz w:val="20"/>
+                <w:szCs w:val="20"/>
+              </w:rPr>
+            </w:pPr>
+            <w:r>
+              <w:rPr>
+                <w:sz w:val="20"/>
+                <w:szCs w:val="20"/>
+              </w:rPr>
+              <w:t xml:space="preserve">A keyword is converted into the corresponding wordID </w:t>
+            </w:r>
+            <w:r>
+              <w:rPr>
                 <w:rFonts w:hint="eastAsia"/>
                 <w:sz w:val="20"/>
                 <w:szCs w:val="20"/>
               </w:rPr>
-            </w:pPr>
-            <w:r>
-              <w:rPr>
-                <w:sz w:val="20"/>
-                <w:szCs w:val="20"/>
-              </w:rPr>
-              <w:t xml:space="preserve">A keyword is converted into the corresponding </w:t>
-            </w:r>
-            <w:proofErr w:type="spellStart"/>
-            <w:r>
-              <w:rPr>
-                <w:sz w:val="20"/>
-                <w:szCs w:val="20"/>
-              </w:rPr>
-              <w:t>wordID</w:t>
-            </w:r>
-            <w:proofErr w:type="spellEnd"/>
-            <w:r>
-              <w:rPr>
-                <w:sz w:val="20"/>
-                <w:szCs w:val="20"/>
-              </w:rPr>
-              <w:t xml:space="preserve"> </w:t>
-            </w:r>
-            <w:r>
-              <w:rPr>
-                <w:rFonts w:hint="eastAsia"/>
-                <w:sz w:val="20"/>
-                <w:szCs w:val="20"/>
-              </w:rPr>
               <w:t>b</w:t>
             </w:r>
             <w:r>
@@ -392,7 +334,7 @@
           </w:p>
           <w:p>
             <w:pPr>
-              <w:pStyle w:val="ListParagraph"/>
+              <w:pStyle w:val="a4"/>
               <w:numPr>
                 <w:ilvl w:val="0"/>
                 <w:numId w:val="3"/>
@@ -413,7 +355,7 @@
           </w:p>
           <w:p>
             <w:pPr>
-              <w:pStyle w:val="ListParagraph"/>
+              <w:pStyle w:val="a4"/>
               <w:numPr>
                 <w:ilvl w:val="0"/>
                 <w:numId w:val="3"/>
@@ -449,7 +391,7 @@
           </w:p>
           <w:p>
             <w:pPr>
-              <w:pStyle w:val="ListParagraph"/>
+              <w:pStyle w:val="a4"/>
               <w:numPr>
                 <w:ilvl w:val="0"/>
                 <w:numId w:val="3"/>
@@ -479,23 +421,7 @@
                 <w:sz w:val="20"/>
                 <w:szCs w:val="20"/>
               </w:rPr>
-              <w:t xml:space="preserve">stemming algorithm will be used for queries to ensure finding correct </w:t>
-            </w:r>
-            <w:proofErr w:type="spellStart"/>
-            <w:r>
-              <w:rPr>
-                <w:sz w:val="20"/>
-                <w:szCs w:val="20"/>
-              </w:rPr>
-              <w:t>wordID</w:t>
-            </w:r>
-            <w:proofErr w:type="spellEnd"/>
-            <w:r>
-              <w:rPr>
-                <w:sz w:val="20"/>
-                <w:szCs w:val="20"/>
-              </w:rPr>
-              <w:t>.</w:t>
+              <w:t>stemming algorithm will be used for queries to ensure finding correct wordID.</w:t>
             </w:r>
           </w:p>
         </w:tc>
@@ -509,12 +435,10 @@
             <w:pPr>
               <w:jc w:val="left"/>
               <w:rPr>
-                <w:rFonts w:hint="eastAsia"/>
-                <w:sz w:val="20"/>
-                <w:szCs w:val="20"/>
-              </w:rPr>
-            </w:pPr>
-            <w:proofErr w:type="spellStart"/>
+                <w:sz w:val="20"/>
+                <w:szCs w:val="20"/>
+              </w:rPr>
+            </w:pPr>
             <w:r>
               <w:rPr>
                 <w:sz w:val="20"/>
@@ -522,7 +446,6 @@
               </w:rPr>
               <w:t>IDToWord</w:t>
             </w:r>
-            <w:proofErr w:type="spellEnd"/>
           </w:p>
         </w:tc>
         <w:tc>
@@ -537,26 +460,17 @@
                 <w:szCs w:val="20"/>
               </w:rPr>
             </w:pPr>
-            <w:proofErr w:type="spellStart"/>
-            <w:r>
-              <w:rPr>
-                <w:sz w:val="20"/>
-                <w:szCs w:val="20"/>
-              </w:rPr>
-              <w:t>wordID</w:t>
-            </w:r>
-            <w:proofErr w:type="spellEnd"/>
-            <w:r>
-              <w:rPr>
-                <w:sz w:val="20"/>
-                <w:szCs w:val="20"/>
-              </w:rPr>
-              <w:t xml:space="preserve"> -&gt; word</w:t>
-            </w:r>
-          </w:p>
-          <w:p>
-            <w:pPr>
-              <w:pStyle w:val="ListParagraph"/>
+            <w:r>
+              <w:rPr>
+                <w:sz w:val="20"/>
+                <w:szCs w:val="20"/>
+              </w:rPr>
+              <w:t>wordID -&gt; word</w:t>
+            </w:r>
+          </w:p>
+          <w:p>
+            <w:pPr>
+              <w:pStyle w:val="a4"/>
               <w:numPr>
                 <w:ilvl w:val="0"/>
                 <w:numId w:val="6"/>
@@ -567,7 +481,6 @@
                 <w:szCs w:val="20"/>
               </w:rPr>
             </w:pPr>
-            <w:proofErr w:type="spellStart"/>
             <w:r>
               <w:rPr>
                 <w:rFonts w:ascii="Consolas" w:hAnsi="Consolas"/>
@@ -576,7 +489,6 @@
               </w:rPr>
               <w:t>wordID</w:t>
             </w:r>
-            <w:proofErr w:type="spellEnd"/>
             <w:r>
               <w:rPr>
                 <w:sz w:val="20"/>
@@ -596,7 +508,7 @@
           </w:p>
           <w:p>
             <w:pPr>
-              <w:pStyle w:val="ListParagraph"/>
+              <w:pStyle w:val="a4"/>
               <w:numPr>
                 <w:ilvl w:val="0"/>
                 <w:numId w:val="6"/>
@@ -634,7 +546,7 @@
           </w:p>
           <w:p>
             <w:pPr>
-              <w:pStyle w:val="ListParagraph"/>
+              <w:pStyle w:val="a4"/>
               <w:numPr>
                 <w:ilvl w:val="0"/>
                 <w:numId w:val="6"/>
@@ -650,23 +562,7 @@
                 <w:sz w:val="20"/>
                 <w:szCs w:val="20"/>
               </w:rPr>
-              <w:t xml:space="preserve">Given a specific </w:t>
-            </w:r>
-            <w:proofErr w:type="spellStart"/>
-            <w:r>
-              <w:rPr>
-                <w:sz w:val="20"/>
-                <w:szCs w:val="20"/>
-              </w:rPr>
-              <w:t>wordID</w:t>
-            </w:r>
-            <w:proofErr w:type="spellEnd"/>
-            <w:r>
-              <w:rPr>
-                <w:sz w:val="20"/>
-                <w:szCs w:val="20"/>
-              </w:rPr>
-              <w:t>, the corresponding word is returned.</w:t>
+              <w:t>Given a specific wordID, the corresponding word is returned.</w:t>
             </w:r>
           </w:p>
         </w:tc>
@@ -684,7 +580,6 @@
                 <w:szCs w:val="20"/>
               </w:rPr>
             </w:pPr>
-            <w:proofErr w:type="spellStart"/>
             <w:r>
               <w:rPr>
                 <w:sz w:val="20"/>
@@ -699,7 +594,6 @@
               </w:rPr>
               <w:t>ToID</w:t>
             </w:r>
-            <w:proofErr w:type="spellEnd"/>
           </w:p>
         </w:tc>
         <w:tc>
@@ -719,21 +613,12 @@
                 <w:sz w:val="20"/>
                 <w:szCs w:val="20"/>
               </w:rPr>
-              <w:t xml:space="preserve">URL -&gt; </w:t>
-            </w:r>
-            <w:proofErr w:type="spellStart"/>
-            <w:r>
-              <w:rPr>
-                <w:sz w:val="20"/>
-                <w:szCs w:val="20"/>
-              </w:rPr>
-              <w:t>pageID</w:t>
-            </w:r>
-            <w:proofErr w:type="spellEnd"/>
-          </w:p>
-          <w:p>
-            <w:pPr>
-              <w:pStyle w:val="ListParagraph"/>
+              <w:t>URL -&gt; pageID</w:t>
+            </w:r>
+          </w:p>
+          <w:p>
+            <w:pPr>
+              <w:pStyle w:val="a4"/>
               <w:numPr>
                 <w:ilvl w:val="0"/>
                 <w:numId w:val="4"/>
@@ -771,7 +656,7 @@
           </w:p>
           <w:p>
             <w:pPr>
-              <w:pStyle w:val="ListParagraph"/>
+              <w:pStyle w:val="a4"/>
               <w:numPr>
                 <w:ilvl w:val="0"/>
                 <w:numId w:val="4"/>
@@ -782,7 +667,6 @@
                 <w:szCs w:val="20"/>
               </w:rPr>
             </w:pPr>
-            <w:proofErr w:type="spellStart"/>
             <w:r>
               <w:rPr>
                 <w:rFonts w:ascii="Consolas" w:hAnsi="Consolas"/>
@@ -791,7 +675,6 @@
               </w:rPr>
               <w:t>pageID</w:t>
             </w:r>
-            <w:proofErr w:type="spellEnd"/>
             <w:r>
               <w:rPr>
                 <w:sz w:val="20"/>
@@ -811,7 +694,7 @@
           </w:p>
           <w:p>
             <w:pPr>
-              <w:pStyle w:val="ListParagraph"/>
+              <w:pStyle w:val="a4"/>
               <w:numPr>
                 <w:ilvl w:val="0"/>
                 <w:numId w:val="4"/>
@@ -827,23 +710,7 @@
                 <w:sz w:val="20"/>
                 <w:szCs w:val="20"/>
               </w:rPr>
-              <w:t xml:space="preserve">A URL is converted into the corresponding </w:t>
-            </w:r>
-            <w:proofErr w:type="spellStart"/>
-            <w:r>
-              <w:rPr>
-                <w:sz w:val="20"/>
-                <w:szCs w:val="20"/>
-              </w:rPr>
-              <w:t>pageID</w:t>
-            </w:r>
-            <w:proofErr w:type="spellEnd"/>
-            <w:r>
-              <w:rPr>
-                <w:sz w:val="20"/>
-                <w:szCs w:val="20"/>
-              </w:rPr>
-              <w:t xml:space="preserve"> </w:t>
+              <w:t xml:space="preserve">A URL is converted into the corresponding pageID </w:t>
             </w:r>
             <w:r>
               <w:rPr>
@@ -876,7 +743,6 @@
                 <w:szCs w:val="20"/>
               </w:rPr>
             </w:pPr>
-            <w:proofErr w:type="spellStart"/>
             <w:r>
               <w:rPr>
                 <w:sz w:val="20"/>
@@ -884,7 +750,6 @@
               </w:rPr>
               <w:t>IDToPageInfo</w:t>
             </w:r>
-            <w:proofErr w:type="spellEnd"/>
           </w:p>
         </w:tc>
         <w:tc>
@@ -899,26 +764,17 @@
                 <w:szCs w:val="20"/>
               </w:rPr>
             </w:pPr>
-            <w:proofErr w:type="spellStart"/>
-            <w:r>
-              <w:rPr>
-                <w:sz w:val="20"/>
-                <w:szCs w:val="20"/>
-              </w:rPr>
-              <w:t>pageID</w:t>
-            </w:r>
-            <w:proofErr w:type="spellEnd"/>
-            <w:r>
-              <w:rPr>
-                <w:sz w:val="20"/>
-                <w:szCs w:val="20"/>
-              </w:rPr>
-              <w:t xml:space="preserve"> -&gt; page&lt;page title, URL, last modified date, size&gt;</w:t>
-            </w:r>
-          </w:p>
-          <w:p>
-            <w:pPr>
-              <w:pStyle w:val="ListParagraph"/>
+            <w:r>
+              <w:rPr>
+                <w:sz w:val="20"/>
+                <w:szCs w:val="20"/>
+              </w:rPr>
+              <w:t>pageID -&gt; page&lt;page title, URL, last modified date, size&gt;</w:t>
+            </w:r>
+          </w:p>
+          <w:p>
+            <w:pPr>
+              <w:pStyle w:val="a4"/>
               <w:numPr>
                 <w:ilvl w:val="0"/>
                 <w:numId w:val="4"/>
@@ -929,7 +785,6 @@
                 <w:szCs w:val="20"/>
               </w:rPr>
             </w:pPr>
-            <w:proofErr w:type="spellStart"/>
             <w:r>
               <w:rPr>
                 <w:rFonts w:ascii="Consolas" w:hAnsi="Consolas"/>
@@ -938,7 +793,6 @@
               </w:rPr>
               <w:t>pageID</w:t>
             </w:r>
-            <w:proofErr w:type="spellEnd"/>
             <w:r>
               <w:rPr>
                 <w:sz w:val="20"/>
@@ -958,7 +812,7 @@
           </w:p>
           <w:p>
             <w:pPr>
-              <w:pStyle w:val="ListParagraph"/>
+              <w:pStyle w:val="a4"/>
               <w:numPr>
                 <w:ilvl w:val="0"/>
                 <w:numId w:val="4"/>
@@ -993,7 +847,6 @@
               </w:rPr>
               <w:t xml:space="preserve"> </w:t>
             </w:r>
-            <w:proofErr w:type="spellStart"/>
             <w:r>
               <w:rPr>
                 <w:rFonts w:ascii="Consolas" w:hAnsi="Consolas"/>
@@ -1012,11 +865,10 @@
               </w:rPr>
               <w:t>Info</w:t>
             </w:r>
-            <w:proofErr w:type="spellEnd"/>
-          </w:p>
-          <w:p>
-            <w:pPr>
-              <w:pStyle w:val="ListParagraph"/>
+          </w:p>
+          <w:p>
+            <w:pPr>
+              <w:pStyle w:val="a4"/>
               <w:numPr>
                 <w:ilvl w:val="1"/>
                 <w:numId w:val="4"/>
@@ -1027,7 +879,6 @@
                 <w:szCs w:val="20"/>
               </w:rPr>
             </w:pPr>
-            <w:proofErr w:type="spellStart"/>
             <w:r>
               <w:rPr>
                 <w:rFonts w:ascii="Consolas" w:hAnsi="Consolas"/>
@@ -1046,7 +897,6 @@
               </w:rPr>
               <w:t>Info</w:t>
             </w:r>
-            <w:proofErr w:type="spellEnd"/>
             <w:r>
               <w:rPr>
                 <w:rFonts w:ascii="Consolas" w:hAnsi="Consolas"/>
@@ -1066,7 +916,7 @@
           </w:p>
           <w:p>
             <w:pPr>
-              <w:pStyle w:val="ListParagraph"/>
+              <w:pStyle w:val="a4"/>
               <w:numPr>
                 <w:ilvl w:val="1"/>
                 <w:numId w:val="4"/>
@@ -1104,7 +954,7 @@
           </w:p>
           <w:p>
             <w:pPr>
-              <w:pStyle w:val="ListParagraph"/>
+              <w:pStyle w:val="a4"/>
               <w:numPr>
                 <w:ilvl w:val="1"/>
                 <w:numId w:val="4"/>
@@ -1115,7 +965,6 @@
                 <w:szCs w:val="20"/>
               </w:rPr>
             </w:pPr>
-            <w:proofErr w:type="spellStart"/>
             <w:r>
               <w:rPr>
                 <w:rFonts w:ascii="Consolas" w:hAnsi="Consolas"/>
@@ -1124,7 +973,6 @@
               </w:rPr>
               <w:t>url</w:t>
             </w:r>
-            <w:proofErr w:type="spellEnd"/>
             <w:r>
               <w:rPr>
                 <w:sz w:val="20"/>
@@ -1144,7 +992,7 @@
           </w:p>
           <w:p>
             <w:pPr>
-              <w:pStyle w:val="ListParagraph"/>
+              <w:pStyle w:val="a4"/>
               <w:numPr>
                 <w:ilvl w:val="1"/>
                 <w:numId w:val="4"/>
@@ -1155,7 +1003,6 @@
                 <w:szCs w:val="20"/>
               </w:rPr>
             </w:pPr>
-            <w:proofErr w:type="spellStart"/>
             <w:r>
               <w:rPr>
                 <w:rFonts w:ascii="Consolas" w:hAnsi="Consolas"/>
@@ -1164,7 +1011,6 @@
               </w:rPr>
               <w:t>modDate</w:t>
             </w:r>
-            <w:proofErr w:type="spellEnd"/>
             <w:r>
               <w:rPr>
                 <w:sz w:val="20"/>
@@ -1184,7 +1030,7 @@
           </w:p>
           <w:p>
             <w:pPr>
-              <w:pStyle w:val="ListParagraph"/>
+              <w:pStyle w:val="a4"/>
               <w:numPr>
                 <w:ilvl w:val="1"/>
                 <w:numId w:val="4"/>
@@ -1222,7 +1068,7 @@
           </w:p>
           <w:p>
             <w:pPr>
-              <w:pStyle w:val="ListParagraph"/>
+              <w:pStyle w:val="a4"/>
               <w:numPr>
                 <w:ilvl w:val="0"/>
                 <w:numId w:val="4"/>
@@ -1238,23 +1084,7 @@
                 <w:sz w:val="20"/>
                 <w:szCs w:val="20"/>
               </w:rPr>
-              <w:t xml:space="preserve">Given a </w:t>
-            </w:r>
-            <w:proofErr w:type="spellStart"/>
-            <w:r>
-              <w:rPr>
-                <w:sz w:val="20"/>
-                <w:szCs w:val="20"/>
-              </w:rPr>
-              <w:t>pageID</w:t>
-            </w:r>
-            <w:proofErr w:type="spellEnd"/>
-            <w:r>
-              <w:rPr>
-                <w:sz w:val="20"/>
-                <w:szCs w:val="20"/>
-              </w:rPr>
-              <w:t xml:space="preserve">, the </w:t>
+              <w:t xml:space="preserve">Given a pageID, the </w:t>
             </w:r>
             <w:r>
               <w:rPr>
@@ -1263,7 +1093,6 @@
               </w:rPr>
               <w:t xml:space="preserve">corresponding </w:t>
             </w:r>
-            <w:proofErr w:type="spellStart"/>
             <w:r>
               <w:rPr>
                 <w:rFonts w:ascii="Consolas" w:hAnsi="Consolas"/>
@@ -1273,7 +1102,6 @@
               </w:rPr>
               <w:t>PageInfo</w:t>
             </w:r>
-            <w:proofErr w:type="spellEnd"/>
             <w:r>
               <w:rPr>
                 <w:sz w:val="20"/>
@@ -1307,7 +1135,7 @@
           </w:p>
           <w:p>
             <w:pPr>
-              <w:pStyle w:val="ListParagraph"/>
+              <w:pStyle w:val="a4"/>
               <w:numPr>
                 <w:ilvl w:val="0"/>
                 <w:numId w:val="5"/>
@@ -1325,7 +1153,6 @@
               </w:rPr>
               <w:t xml:space="preserve">The </w:t>
             </w:r>
-            <w:proofErr w:type="spellStart"/>
             <w:r>
               <w:rPr>
                 <w:rFonts w:ascii="Consolas" w:hAnsi="Consolas"/>
@@ -1344,7 +1171,6 @@
               </w:rPr>
               <w:t>Info</w:t>
             </w:r>
-            <w:proofErr w:type="spellEnd"/>
             <w:r>
               <w:rPr>
                 <w:sz w:val="20"/>
@@ -1352,31 +1178,48 @@
               </w:rPr>
               <w:t xml:space="preserve"> class is used to store the information of a web page. Accessing </w:t>
             </w:r>
-            <w:proofErr w:type="gramStart"/>
-            <w:r>
-              <w:rPr>
-                <w:sz w:val="20"/>
-                <w:szCs w:val="20"/>
-              </w:rPr>
-              <w:t>these information</w:t>
-            </w:r>
-            <w:proofErr w:type="gramEnd"/>
-            <w:r>
-              <w:rPr>
-                <w:sz w:val="20"/>
-                <w:szCs w:val="20"/>
-              </w:rPr>
-              <w:t xml:space="preserve"> directly from </w:t>
-            </w:r>
-            <w:proofErr w:type="spellStart"/>
-            <w:r>
-              <w:rPr>
-                <w:sz w:val="20"/>
-                <w:szCs w:val="20"/>
-              </w:rPr>
-              <w:t>pageID</w:t>
-            </w:r>
-            <w:proofErr w:type="spellEnd"/>
+            <w:r>
+              <w:rPr>
+                <w:sz w:val="20"/>
+                <w:szCs w:val="20"/>
+              </w:rPr>
+              <w:t>th</w:t>
+            </w:r>
+            <w:r>
+              <w:rPr>
+                <w:sz w:val="20"/>
+                <w:szCs w:val="20"/>
+              </w:rPr>
+              <w:t>e</w:t>
+            </w:r>
+            <w:r>
+              <w:rPr>
+                <w:sz w:val="20"/>
+                <w:szCs w:val="20"/>
+              </w:rPr>
+              <w:t>s</w:t>
+            </w:r>
+            <w:r>
+              <w:rPr>
+                <w:sz w:val="20"/>
+                <w:szCs w:val="20"/>
+              </w:rPr>
+              <w:t>e</w:t>
+            </w:r>
+            <w:r>
+              <w:rPr>
+                <w:sz w:val="20"/>
+                <w:szCs w:val="20"/>
+              </w:rPr>
+              <w:t xml:space="preserve"> information</w:t>
+            </w:r>
+            <w:r>
+              <w:rPr>
+                <w:sz w:val="20"/>
+                <w:szCs w:val="20"/>
+              </w:rPr>
+              <w:t xml:space="preserve"> directly from pageID</w:t>
+            </w:r>
             <w:r>
               <w:rPr>
                 <w:sz w:val="20"/>
@@ -1400,7 +1243,6 @@
                 <w:szCs w:val="20"/>
               </w:rPr>
             </w:pPr>
-            <w:proofErr w:type="spellStart"/>
             <w:r>
               <w:rPr>
                 <w:sz w:val="20"/>
@@ -1408,7 +1250,6 @@
               </w:rPr>
               <w:t>PageInfoToID</w:t>
             </w:r>
-            <w:proofErr w:type="spellEnd"/>
           </w:p>
         </w:tc>
         <w:tc>
@@ -1419,37 +1260,44 @@
             <w:pPr>
               <w:jc w:val="left"/>
               <w:rPr>
-                <w:sz w:val="20"/>
-                <w:szCs w:val="20"/>
-              </w:rPr>
-            </w:pPr>
-            <w:r>
-              <w:rPr>
-                <w:sz w:val="20"/>
-                <w:szCs w:val="20"/>
-              </w:rPr>
-              <w:t>page&lt;page title, URL, last modified date, size&gt;</w:t>
-            </w:r>
-            <w:r>
-              <w:rPr>
-                <w:sz w:val="20"/>
-                <w:szCs w:val="20"/>
-              </w:rPr>
-              <w:t xml:space="preserve"> -&gt; </w:t>
-            </w:r>
-            <w:proofErr w:type="spellStart"/>
-            <w:r>
-              <w:rPr>
-                <w:sz w:val="20"/>
-                <w:szCs w:val="20"/>
-              </w:rPr>
-              <w:t>pageID</w:t>
-            </w:r>
-            <w:proofErr w:type="spellEnd"/>
-          </w:p>
-          <w:p>
-            <w:pPr>
-              <w:pStyle w:val="ListParagraph"/>
+                <w:rFonts w:hint="eastAsia"/>
+                <w:sz w:val="20"/>
+                <w:szCs w:val="20"/>
+              </w:rPr>
+            </w:pPr>
+            <w:r>
+              <w:rPr>
+                <w:sz w:val="20"/>
+                <w:szCs w:val="20"/>
+              </w:rPr>
+              <w:t>page</w:t>
+            </w:r>
+            <w:r>
+              <w:rPr>
+                <w:rFonts w:hint="eastAsia"/>
+                <w:sz w:val="20"/>
+                <w:szCs w:val="20"/>
+              </w:rPr>
+              <w:t>ID</w:t>
+            </w:r>
+            <w:r>
+              <w:rPr>
+                <w:sz w:val="20"/>
+                <w:szCs w:val="20"/>
+              </w:rPr>
+              <w:t xml:space="preserve"> -&gt; pageID</w:t>
+            </w:r>
+            <w:r>
+              <w:rPr>
+                <w:sz w:val="20"/>
+                <w:szCs w:val="20"/>
+              </w:rPr>
+              <w:t>…, pageID…</w:t>
+            </w:r>
+          </w:p>
+          <w:p>
+            <w:pPr>
+              <w:pStyle w:val="a4"/>
               <w:numPr>
                 <w:ilvl w:val="0"/>
                 <w:numId w:val="4"/>
@@ -1470,6 +1318,14 @@
             </w:r>
             <w:r>
               <w:rPr>
+                <w:rFonts w:ascii="Consolas" w:hAnsi="Consolas"/>
+                <w:sz w:val="20"/>
+                <w:szCs w:val="20"/>
+              </w:rPr>
+              <w:t>ID</w:t>
+            </w:r>
+            <w:r>
+              <w:rPr>
                 <w:sz w:val="20"/>
                 <w:szCs w:val="20"/>
               </w:rPr>
@@ -1484,7 +1340,6 @@
               </w:rPr>
               <w:t xml:space="preserve"> </w:t>
             </w:r>
-            <w:proofErr w:type="spellStart"/>
             <w:r>
               <w:rPr>
                 <w:rFonts w:ascii="Consolas" w:hAnsi="Consolas"/>
@@ -1492,211 +1347,12 @@
                 <w:sz w:val="20"/>
                 <w:szCs w:val="20"/>
               </w:rPr>
-              <w:t>PageInfo</w:t>
-            </w:r>
-            <w:proofErr w:type="spellEnd"/>
-          </w:p>
-          <w:p>
-            <w:pPr>
-              <w:pStyle w:val="ListParagraph"/>
-              <w:numPr>
-                <w:ilvl w:val="1"/>
-                <w:numId w:val="4"/>
-              </w:numPr>
-              <w:jc w:val="left"/>
-              <w:rPr>
-                <w:sz w:val="20"/>
-                <w:szCs w:val="20"/>
-              </w:rPr>
-            </w:pPr>
-            <w:proofErr w:type="spellStart"/>
-            <w:r>
-              <w:rPr>
-                <w:rFonts w:ascii="Consolas" w:hAnsi="Consolas"/>
-                <w:color w:val="4472C4" w:themeColor="accent1"/>
-                <w:sz w:val="20"/>
-                <w:szCs w:val="20"/>
-              </w:rPr>
-              <w:t>PageInfo</w:t>
-            </w:r>
-            <w:proofErr w:type="spellEnd"/>
-            <w:r>
-              <w:rPr>
-                <w:rFonts w:ascii="Consolas" w:hAnsi="Consolas"/>
-                <w:color w:val="4472C4" w:themeColor="accent1"/>
-                <w:sz w:val="20"/>
-                <w:szCs w:val="20"/>
-              </w:rPr>
-              <w:t xml:space="preserve"> </w:t>
-            </w:r>
-            <w:r>
-              <w:rPr>
-                <w:sz w:val="20"/>
-                <w:szCs w:val="20"/>
-              </w:rPr>
-              <w:t>is a class which contains:</w:t>
-            </w:r>
-          </w:p>
-          <w:p>
-            <w:pPr>
-              <w:pStyle w:val="ListParagraph"/>
-              <w:numPr>
-                <w:ilvl w:val="1"/>
-                <w:numId w:val="4"/>
-              </w:numPr>
-              <w:jc w:val="left"/>
-              <w:rPr>
-                <w:sz w:val="20"/>
-                <w:szCs w:val="20"/>
-              </w:rPr>
-            </w:pPr>
-            <w:r>
-              <w:rPr>
-                <w:rFonts w:ascii="Consolas" w:hAnsi="Consolas"/>
-                <w:sz w:val="20"/>
-                <w:szCs w:val="20"/>
-              </w:rPr>
-              <w:t>title</w:t>
-            </w:r>
-            <w:r>
-              <w:rPr>
-                <w:sz w:val="20"/>
-                <w:szCs w:val="20"/>
-              </w:rPr>
-              <w:t xml:space="preserve">: </w:t>
-            </w:r>
-            <w:r>
-              <w:rPr>
-                <w:rFonts w:ascii="Consolas" w:hAnsi="Consolas"/>
-                <w:color w:val="4472C4" w:themeColor="accent1"/>
-                <w:sz w:val="20"/>
-                <w:szCs w:val="20"/>
-              </w:rPr>
-              <w:t>String</w:t>
-            </w:r>
-          </w:p>
-          <w:p>
-            <w:pPr>
-              <w:pStyle w:val="ListParagraph"/>
-              <w:numPr>
-                <w:ilvl w:val="1"/>
-                <w:numId w:val="4"/>
-              </w:numPr>
-              <w:jc w:val="left"/>
-              <w:rPr>
-                <w:sz w:val="20"/>
-                <w:szCs w:val="20"/>
-              </w:rPr>
-            </w:pPr>
-            <w:proofErr w:type="spellStart"/>
-            <w:r>
-              <w:rPr>
-                <w:rFonts w:ascii="Consolas" w:hAnsi="Consolas"/>
-                <w:sz w:val="20"/>
-                <w:szCs w:val="20"/>
-              </w:rPr>
-              <w:t>url</w:t>
-            </w:r>
-            <w:proofErr w:type="spellEnd"/>
-            <w:r>
-              <w:rPr>
-                <w:sz w:val="20"/>
-                <w:szCs w:val="20"/>
-              </w:rPr>
-              <w:t xml:space="preserve">: </w:t>
-            </w:r>
-            <w:r>
-              <w:rPr>
-                <w:rFonts w:ascii="Consolas" w:hAnsi="Consolas"/>
-                <w:color w:val="4472C4" w:themeColor="accent1"/>
-                <w:sz w:val="20"/>
-                <w:szCs w:val="20"/>
-              </w:rPr>
-              <w:t>String</w:t>
-            </w:r>
-          </w:p>
-          <w:p>
-            <w:pPr>
-              <w:pStyle w:val="ListParagraph"/>
-              <w:numPr>
-                <w:ilvl w:val="1"/>
-                <w:numId w:val="4"/>
-              </w:numPr>
-              <w:jc w:val="left"/>
-              <w:rPr>
-                <w:sz w:val="20"/>
-                <w:szCs w:val="20"/>
-              </w:rPr>
-            </w:pPr>
-            <w:proofErr w:type="spellStart"/>
-            <w:r>
-              <w:rPr>
-                <w:rFonts w:ascii="Consolas" w:hAnsi="Consolas"/>
-                <w:sz w:val="20"/>
-                <w:szCs w:val="20"/>
-              </w:rPr>
-              <w:lastRenderedPageBreak/>
-              <w:t>modDate</w:t>
-            </w:r>
-            <w:proofErr w:type="spellEnd"/>
-            <w:r>
-              <w:rPr>
-                <w:sz w:val="20"/>
-                <w:szCs w:val="20"/>
-              </w:rPr>
-              <w:t xml:space="preserve">: </w:t>
-            </w:r>
-            <w:r>
-              <w:rPr>
-                <w:rFonts w:ascii="Consolas" w:hAnsi="Consolas"/>
-                <w:color w:val="4472C4" w:themeColor="accent1"/>
-                <w:sz w:val="20"/>
-                <w:szCs w:val="20"/>
-              </w:rPr>
-              <w:t>Date</w:t>
-            </w:r>
-          </w:p>
-          <w:p>
-            <w:pPr>
-              <w:pStyle w:val="ListParagraph"/>
-              <w:numPr>
-                <w:ilvl w:val="1"/>
-                <w:numId w:val="4"/>
-              </w:numPr>
-              <w:jc w:val="left"/>
-              <w:rPr>
-                <w:sz w:val="20"/>
-                <w:szCs w:val="20"/>
-              </w:rPr>
-            </w:pPr>
-            <w:r>
-              <w:rPr>
-                <w:rFonts w:ascii="Consolas" w:hAnsi="Consolas"/>
-                <w:sz w:val="20"/>
-                <w:szCs w:val="20"/>
-              </w:rPr>
-              <w:t>size</w:t>
-            </w:r>
-            <w:r>
-              <w:rPr>
-                <w:sz w:val="20"/>
-                <w:szCs w:val="20"/>
-              </w:rPr>
-              <w:t xml:space="preserve">: </w:t>
-            </w:r>
-            <w:r>
-              <w:rPr>
-                <w:rFonts w:ascii="Consolas" w:hAnsi="Consolas"/>
-                <w:color w:val="4472C4" w:themeColor="accent1"/>
-                <w:sz w:val="20"/>
-                <w:szCs w:val="20"/>
-              </w:rPr>
               <w:t>int</w:t>
             </w:r>
           </w:p>
           <w:p>
             <w:pPr>
-              <w:pStyle w:val="ListParagraph"/>
+              <w:pStyle w:val="a4"/>
               <w:numPr>
                 <w:ilvl w:val="0"/>
                 <w:numId w:val="4"/>
@@ -1707,46 +1363,6 @@
                 <w:szCs w:val="20"/>
               </w:rPr>
             </w:pPr>
-            <w:proofErr w:type="spellStart"/>
-            <w:r>
-              <w:rPr>
-                <w:rFonts w:ascii="Consolas" w:hAnsi="Consolas"/>
-                <w:sz w:val="20"/>
-                <w:szCs w:val="20"/>
-              </w:rPr>
-              <w:t>pageID</w:t>
-            </w:r>
-            <w:proofErr w:type="spellEnd"/>
-            <w:r>
-              <w:rPr>
-                <w:sz w:val="20"/>
-                <w:szCs w:val="20"/>
-              </w:rPr>
-              <w:t xml:space="preserve">: </w:t>
-            </w:r>
-            <w:r>
-              <w:rPr>
-                <w:rFonts w:ascii="Consolas" w:hAnsi="Consolas"/>
-                <w:color w:val="4472C4" w:themeColor="accent1"/>
-                <w:sz w:val="20"/>
-                <w:szCs w:val="20"/>
-              </w:rPr>
-              <w:t>int</w:t>
-            </w:r>
-          </w:p>
-          <w:p>
-            <w:pPr>
-              <w:pStyle w:val="ListParagraph"/>
-              <w:numPr>
-                <w:ilvl w:val="0"/>
-                <w:numId w:val="4"/>
-              </w:numPr>
-              <w:jc w:val="left"/>
-              <w:rPr>
-                <w:sz w:val="20"/>
-                <w:szCs w:val="20"/>
-              </w:rPr>
-            </w:pPr>
             <w:r>
               <w:rPr>
                 <w:sz w:val="20"/>
@@ -1754,46 +1370,48 @@
               </w:rPr>
               <w:t xml:space="preserve">Given a specific </w:t>
             </w:r>
-            <w:proofErr w:type="spellStart"/>
-            <w:r>
-              <w:rPr>
-                <w:rFonts w:ascii="Consolas" w:hAnsi="Consolas"/>
-                <w:color w:val="4472C4" w:themeColor="accent1"/>
-                <w:sz w:val="20"/>
-                <w:szCs w:val="20"/>
-              </w:rPr>
-              <w:t>PageInfo</w:t>
-            </w:r>
-            <w:proofErr w:type="spellEnd"/>
-            <w:r>
-              <w:rPr>
-                <w:sz w:val="20"/>
-                <w:szCs w:val="20"/>
-              </w:rPr>
-              <w:t>,</w:t>
-            </w:r>
-            <w:r>
-              <w:rPr>
-                <w:sz w:val="20"/>
-                <w:szCs w:val="20"/>
-              </w:rPr>
-              <w:t xml:space="preserve"> the corresponding </w:t>
-            </w:r>
-            <w:proofErr w:type="spellStart"/>
-            <w:r>
-              <w:rPr>
-                <w:sz w:val="20"/>
-                <w:szCs w:val="20"/>
-              </w:rPr>
-              <w:t>pageID</w:t>
-            </w:r>
-            <w:proofErr w:type="spellEnd"/>
-            <w:r>
-              <w:rPr>
-                <w:sz w:val="20"/>
-                <w:szCs w:val="20"/>
-              </w:rPr>
-              <w:t xml:space="preserve"> is returned.</w:t>
+            <w:r>
+              <w:rPr>
+                <w:sz w:val="20"/>
+                <w:szCs w:val="20"/>
+              </w:rPr>
+              <w:t>page</w:t>
+            </w:r>
+            <w:r>
+              <w:rPr>
+                <w:sz w:val="20"/>
+                <w:szCs w:val="20"/>
+              </w:rPr>
+              <w:t xml:space="preserve">ID, the corresponding </w:t>
+            </w:r>
+            <w:r>
+              <w:rPr>
+                <w:sz w:val="20"/>
+                <w:szCs w:val="20"/>
+              </w:rPr>
+              <w:t xml:space="preserve">parent pageID and children pageID </w:t>
+            </w:r>
+            <w:r>
+              <w:rPr>
+                <w:sz w:val="20"/>
+                <w:szCs w:val="20"/>
+              </w:rPr>
+              <w:t>is returned</w:t>
+            </w:r>
+            <w:r>
+              <w:rPr>
+                <w:sz w:val="20"/>
+                <w:szCs w:val="20"/>
+              </w:rPr>
+              <w:t xml:space="preserve">. Different parent pageID and children pageID separated by common and parent pageID </w:t>
+            </w:r>
+            <w:r>
+              <w:rPr>
+                <w:sz w:val="20"/>
+                <w:szCs w:val="20"/>
+              </w:rPr>
+              <w:lastRenderedPageBreak/>
+              <w:t>and children pageID separated by space</w:t>
             </w:r>
           </w:p>
         </w:tc>
@@ -1811,7 +1429,6 @@
                 <w:szCs w:val="20"/>
               </w:rPr>
             </w:pPr>
-            <w:proofErr w:type="spellStart"/>
             <w:r>
               <w:rPr>
                 <w:sz w:val="20"/>
@@ -1820,7 +1437,6 @@
               <w:lastRenderedPageBreak/>
               <w:t>InvertedIndex</w:t>
             </w:r>
-            <w:proofErr w:type="spellEnd"/>
           </w:p>
         </w:tc>
         <w:tc>
@@ -1835,42 +1451,17 @@
                 <w:szCs w:val="20"/>
               </w:rPr>
             </w:pPr>
-            <w:proofErr w:type="spellStart"/>
-            <w:r>
-              <w:rPr>
-                <w:sz w:val="20"/>
-                <w:szCs w:val="20"/>
-              </w:rPr>
-              <w:t>wordID</w:t>
-            </w:r>
-            <w:proofErr w:type="spellEnd"/>
-            <w:r>
-              <w:rPr>
-                <w:sz w:val="20"/>
-                <w:szCs w:val="20"/>
-              </w:rPr>
-              <w:t xml:space="preserve"> -&gt; {</w:t>
-            </w:r>
-            <w:proofErr w:type="spellStart"/>
-            <w:r>
-              <w:rPr>
-                <w:sz w:val="20"/>
-                <w:szCs w:val="20"/>
-              </w:rPr>
-              <w:t>pageID</w:t>
-            </w:r>
-            <w:proofErr w:type="spellEnd"/>
-            <w:r>
-              <w:rPr>
-                <w:sz w:val="20"/>
-                <w:szCs w:val="20"/>
-              </w:rPr>
-              <w:t>, &lt;word position&gt;}</w:t>
-            </w:r>
-          </w:p>
-          <w:p>
-            <w:pPr>
-              <w:pStyle w:val="ListParagraph"/>
+            <w:r>
+              <w:rPr>
+                <w:sz w:val="20"/>
+                <w:szCs w:val="20"/>
+              </w:rPr>
+              <w:t>wordID -&gt; {pageID, &lt;word position&gt;}</w:t>
+            </w:r>
+          </w:p>
+          <w:p>
+            <w:pPr>
+              <w:pStyle w:val="a4"/>
               <w:numPr>
                 <w:ilvl w:val="0"/>
                 <w:numId w:val="4"/>
@@ -1881,7 +1472,6 @@
                 <w:szCs w:val="20"/>
               </w:rPr>
             </w:pPr>
-            <w:proofErr w:type="spellStart"/>
             <w:r>
               <w:rPr>
                 <w:rFonts w:ascii="Consolas" w:hAnsi="Consolas"/>
@@ -1898,7 +1488,6 @@
               </w:rPr>
               <w:t>ID</w:t>
             </w:r>
-            <w:proofErr w:type="spellEnd"/>
             <w:r>
               <w:rPr>
                 <w:sz w:val="20"/>
@@ -1918,7 +1507,7 @@
           </w:p>
           <w:p>
             <w:pPr>
-              <w:pStyle w:val="ListParagraph"/>
+              <w:pStyle w:val="a4"/>
               <w:numPr>
                 <w:ilvl w:val="0"/>
                 <w:numId w:val="5"/>
@@ -1929,7 +1518,6 @@
                 <w:szCs w:val="20"/>
               </w:rPr>
             </w:pPr>
-            <w:proofErr w:type="spellStart"/>
             <w:r>
               <w:rPr>
                 <w:rFonts w:ascii="Consolas" w:hAnsi="Consolas"/>
@@ -1938,7 +1526,6 @@
               </w:rPr>
               <w:t>pageMap</w:t>
             </w:r>
-            <w:proofErr w:type="spellEnd"/>
             <w:r>
               <w:rPr>
                 <w:sz w:val="20"/>
@@ -1976,7 +1563,7 @@
           </w:p>
           <w:p>
             <w:pPr>
-              <w:pStyle w:val="ListParagraph"/>
+              <w:pStyle w:val="a4"/>
               <w:numPr>
                 <w:ilvl w:val="1"/>
                 <w:numId w:val="5"/>
@@ -1987,7 +1574,6 @@
                 <w:szCs w:val="20"/>
               </w:rPr>
             </w:pPr>
-            <w:proofErr w:type="spellStart"/>
             <w:r>
               <w:rPr>
                 <w:rFonts w:ascii="Consolas" w:hAnsi="Consolas"/>
@@ -1996,7 +1582,6 @@
               </w:rPr>
               <w:t>pageMap</w:t>
             </w:r>
-            <w:proofErr w:type="spellEnd"/>
             <w:r>
               <w:rPr>
                 <w:sz w:val="20"/>
@@ -2004,7 +1589,6 @@
               </w:rPr>
               <w:t xml:space="preserve"> uses </w:t>
             </w:r>
-            <w:proofErr w:type="spellStart"/>
             <w:r>
               <w:rPr>
                 <w:rFonts w:ascii="Consolas" w:hAnsi="Consolas"/>
@@ -2013,71 +1597,24 @@
               </w:rPr>
               <w:t>pageID</w:t>
             </w:r>
-            <w:proofErr w:type="spellEnd"/>
-            <w:r>
-              <w:rPr>
-                <w:sz w:val="20"/>
-                <w:szCs w:val="20"/>
-              </w:rPr>
-              <w:t xml:space="preserve"> as the key. The value corresponding to the key is the positions of the </w:t>
-            </w:r>
-            <w:proofErr w:type="spellStart"/>
-            <w:r>
-              <w:rPr>
-                <w:sz w:val="20"/>
-                <w:szCs w:val="20"/>
-              </w:rPr>
-              <w:t>wordID</w:t>
-            </w:r>
-            <w:proofErr w:type="spellEnd"/>
-            <w:r>
-              <w:rPr>
-                <w:sz w:val="20"/>
-                <w:szCs w:val="20"/>
-              </w:rPr>
-              <w:t xml:space="preserve"> in this specific </w:t>
-            </w:r>
-            <w:proofErr w:type="spellStart"/>
-            <w:r>
-              <w:rPr>
-                <w:sz w:val="20"/>
-                <w:szCs w:val="20"/>
-              </w:rPr>
-              <w:t>pageID</w:t>
-            </w:r>
-            <w:proofErr w:type="spellEnd"/>
-            <w:r>
-              <w:rPr>
-                <w:sz w:val="20"/>
-                <w:szCs w:val="20"/>
-              </w:rPr>
-              <w:t>.</w:t>
-            </w:r>
-            <w:r>
-              <w:rPr>
-                <w:sz w:val="20"/>
-                <w:szCs w:val="20"/>
-              </w:rPr>
-              <w:t xml:space="preserve"> </w:t>
-            </w:r>
-            <w:r>
-              <w:rPr>
-                <w:sz w:val="20"/>
-                <w:szCs w:val="20"/>
-              </w:rPr>
-              <w:t>&lt;word position&gt;</w:t>
-            </w:r>
-            <w:r>
-              <w:rPr>
-                <w:sz w:val="20"/>
-                <w:szCs w:val="20"/>
-              </w:rPr>
-              <w:t xml:space="preserve"> is represented using a String containing the positions separated by comma.</w:t>
-            </w:r>
-          </w:p>
-          <w:p>
-            <w:pPr>
-              <w:pStyle w:val="ListParagraph"/>
+            <w:r>
+              <w:rPr>
+                <w:sz w:val="20"/>
+                <w:szCs w:val="20"/>
+              </w:rPr>
+              <w:t xml:space="preserve"> as the key. The value corresponding to the key is the positions of the wordID in this specific pageID.</w:t>
+            </w:r>
+            <w:r>
+              <w:rPr>
+                <w:sz w:val="20"/>
+                <w:szCs w:val="20"/>
+              </w:rPr>
+              <w:t xml:space="preserve"> &lt;word position&gt; is represented using a String containing the positions separated by comma.</w:t>
+            </w:r>
+          </w:p>
+          <w:p>
+            <w:pPr>
+              <w:pStyle w:val="a4"/>
               <w:numPr>
                 <w:ilvl w:val="0"/>
                 <w:numId w:val="5"/>
@@ -2093,67 +1630,7 @@
                 <w:sz w:val="20"/>
                 <w:szCs w:val="20"/>
               </w:rPr>
-              <w:t xml:space="preserve">Given a specific </w:t>
-            </w:r>
-            <w:proofErr w:type="spellStart"/>
-            <w:r>
-              <w:rPr>
-                <w:sz w:val="20"/>
-                <w:szCs w:val="20"/>
-              </w:rPr>
-              <w:t>word</w:t>
-            </w:r>
-            <w:r>
-              <w:rPr>
-                <w:sz w:val="20"/>
-                <w:szCs w:val="20"/>
-              </w:rPr>
-              <w:t>ID</w:t>
-            </w:r>
-            <w:proofErr w:type="spellEnd"/>
-            <w:r>
-              <w:rPr>
-                <w:sz w:val="20"/>
-                <w:szCs w:val="20"/>
-              </w:rPr>
-              <w:t xml:space="preserve">, the corresponding </w:t>
-            </w:r>
-            <w:proofErr w:type="spellStart"/>
-            <w:r>
-              <w:rPr>
-                <w:sz w:val="20"/>
-                <w:szCs w:val="20"/>
-              </w:rPr>
-              <w:t>hashmap</w:t>
-            </w:r>
-            <w:proofErr w:type="spellEnd"/>
-            <w:r>
-              <w:rPr>
-                <w:sz w:val="20"/>
-                <w:szCs w:val="20"/>
-              </w:rPr>
-              <w:t xml:space="preserve"> of </w:t>
-            </w:r>
-            <w:r>
-              <w:rPr>
-                <w:sz w:val="20"/>
-                <w:szCs w:val="20"/>
-              </w:rPr>
-              <w:t xml:space="preserve">pages </w:t>
-            </w:r>
-            <w:r>
-              <w:rPr>
-                <w:sz w:val="20"/>
-                <w:szCs w:val="20"/>
-              </w:rPr>
-              <w:t>and their positions contained in the page</w:t>
-            </w:r>
-            <w:r>
-              <w:rPr>
-                <w:sz w:val="20"/>
-                <w:szCs w:val="20"/>
-              </w:rPr>
-              <w:t xml:space="preserve"> is returned.</w:t>
+              <w:t>Given a specific wordID, the corresponding hashmap of pages and their positions contained in the page is returned.</w:t>
             </w:r>
           </w:p>
         </w:tc>
@@ -2171,7 +1648,6 @@
                 <w:szCs w:val="20"/>
               </w:rPr>
             </w:pPr>
-            <w:proofErr w:type="spellStart"/>
             <w:r>
               <w:rPr>
                 <w:sz w:val="20"/>
@@ -2179,7 +1655,6 @@
               </w:rPr>
               <w:t>ForwardIndex</w:t>
             </w:r>
-            <w:proofErr w:type="spellEnd"/>
           </w:p>
         </w:tc>
         <w:tc>
@@ -2194,42 +1669,17 @@
                 <w:szCs w:val="20"/>
               </w:rPr>
             </w:pPr>
-            <w:proofErr w:type="spellStart"/>
-            <w:r>
-              <w:rPr>
-                <w:sz w:val="20"/>
-                <w:szCs w:val="20"/>
-              </w:rPr>
-              <w:t>pageID</w:t>
-            </w:r>
-            <w:proofErr w:type="spellEnd"/>
-            <w:r>
-              <w:rPr>
-                <w:sz w:val="20"/>
-                <w:szCs w:val="20"/>
-              </w:rPr>
-              <w:t xml:space="preserve"> -&gt; {</w:t>
-            </w:r>
-            <w:proofErr w:type="spellStart"/>
-            <w:r>
-              <w:rPr>
-                <w:sz w:val="20"/>
-                <w:szCs w:val="20"/>
-              </w:rPr>
-              <w:t>wordID</w:t>
-            </w:r>
-            <w:proofErr w:type="spellEnd"/>
-            <w:r>
-              <w:rPr>
-                <w:sz w:val="20"/>
-                <w:szCs w:val="20"/>
-              </w:rPr>
-              <w:t>, &lt;word position&gt;}</w:t>
-            </w:r>
-          </w:p>
-          <w:p>
-            <w:pPr>
-              <w:pStyle w:val="ListParagraph"/>
+            <w:r>
+              <w:rPr>
+                <w:sz w:val="20"/>
+                <w:szCs w:val="20"/>
+              </w:rPr>
+              <w:t>pageID -&gt; {wordID, &lt;word position&gt;}</w:t>
+            </w:r>
+          </w:p>
+          <w:p>
+            <w:pPr>
+              <w:pStyle w:val="a4"/>
               <w:numPr>
                 <w:ilvl w:val="0"/>
                 <w:numId w:val="4"/>
@@ -2240,7 +1690,6 @@
                 <w:szCs w:val="20"/>
               </w:rPr>
             </w:pPr>
-            <w:proofErr w:type="spellStart"/>
             <w:r>
               <w:rPr>
                 <w:rFonts w:ascii="Consolas" w:hAnsi="Consolas"/>
@@ -2257,7 +1706,6 @@
               </w:rPr>
               <w:t>ID</w:t>
             </w:r>
-            <w:proofErr w:type="spellEnd"/>
             <w:r>
               <w:rPr>
                 <w:sz w:val="20"/>
@@ -2277,7 +1725,7 @@
           </w:p>
           <w:p>
             <w:pPr>
-              <w:pStyle w:val="ListParagraph"/>
+              <w:pStyle w:val="a4"/>
               <w:numPr>
                 <w:ilvl w:val="0"/>
                 <w:numId w:val="5"/>
@@ -2288,7 +1736,6 @@
                 <w:szCs w:val="20"/>
               </w:rPr>
             </w:pPr>
-            <w:proofErr w:type="spellStart"/>
             <w:r>
               <w:rPr>
                 <w:rFonts w:ascii="Consolas" w:hAnsi="Consolas"/>
@@ -2305,7 +1752,6 @@
               </w:rPr>
               <w:t>Map</w:t>
             </w:r>
-            <w:proofErr w:type="spellEnd"/>
             <w:r>
               <w:rPr>
                 <w:sz w:val="20"/>
@@ -2343,7 +1789,7 @@
           </w:p>
           <w:p>
             <w:pPr>
-              <w:pStyle w:val="ListParagraph"/>
+              <w:pStyle w:val="a4"/>
               <w:numPr>
                 <w:ilvl w:val="1"/>
                 <w:numId w:val="5"/>
@@ -2353,7 +1799,6 @@
                 <w:szCs w:val="20"/>
               </w:rPr>
             </w:pPr>
-            <w:proofErr w:type="spellStart"/>
             <w:r>
               <w:rPr>
                 <w:rFonts w:ascii="Consolas" w:hAnsi="Consolas"/>
@@ -2362,7 +1807,6 @@
               </w:rPr>
               <w:t>wordMap</w:t>
             </w:r>
-            <w:proofErr w:type="spellEnd"/>
             <w:r>
               <w:rPr>
                 <w:sz w:val="20"/>
@@ -2370,7 +1814,6 @@
               </w:rPr>
               <w:t xml:space="preserve"> uses </w:t>
             </w:r>
-            <w:proofErr w:type="spellStart"/>
             <w:r>
               <w:rPr>
                 <w:rFonts w:ascii="Consolas" w:hAnsi="Consolas"/>
@@ -2387,7 +1830,6 @@
               </w:rPr>
               <w:t>ID</w:t>
             </w:r>
-            <w:proofErr w:type="spellEnd"/>
             <w:r>
               <w:rPr>
                 <w:sz w:val="20"/>
@@ -2407,58 +1849,19 @@
                 <w:sz w:val="20"/>
                 <w:szCs w:val="20"/>
               </w:rPr>
-              <w:t xml:space="preserve"> of the specific </w:t>
-            </w:r>
-            <w:proofErr w:type="spellStart"/>
-            <w:r>
-              <w:rPr>
-                <w:sz w:val="20"/>
-                <w:szCs w:val="20"/>
-              </w:rPr>
-              <w:t>wordID</w:t>
-            </w:r>
-            <w:proofErr w:type="spellEnd"/>
-            <w:r>
-              <w:rPr>
-                <w:sz w:val="20"/>
-                <w:szCs w:val="20"/>
-              </w:rPr>
-              <w:t xml:space="preserve"> in this </w:t>
-            </w:r>
-            <w:proofErr w:type="spellStart"/>
-            <w:r>
-              <w:rPr>
-                <w:sz w:val="20"/>
-                <w:szCs w:val="20"/>
-              </w:rPr>
-              <w:t>pageID</w:t>
-            </w:r>
-            <w:proofErr w:type="spellEnd"/>
-            <w:r>
-              <w:rPr>
-                <w:sz w:val="20"/>
-                <w:szCs w:val="20"/>
-              </w:rPr>
-              <w:t>.</w:t>
-            </w:r>
-            <w:r>
-              <w:rPr>
-                <w:sz w:val="20"/>
-                <w:szCs w:val="20"/>
-              </w:rPr>
-              <w:t xml:space="preserve"> </w:t>
-            </w:r>
-            <w:r>
-              <w:rPr>
-                <w:sz w:val="20"/>
-                <w:szCs w:val="20"/>
-              </w:rPr>
-              <w:t>&lt;word position&gt; is represented using a String containing the positions separated by comma.</w:t>
-            </w:r>
-          </w:p>
-          <w:p>
-            <w:pPr>
-              <w:pStyle w:val="ListParagraph"/>
+              <w:t xml:space="preserve"> of the specific wordID in this pageID.</w:t>
+            </w:r>
+            <w:r>
+              <w:rPr>
+                <w:sz w:val="20"/>
+                <w:szCs w:val="20"/>
+              </w:rPr>
+              <w:t xml:space="preserve"> &lt;word position&gt; is represented using a String containing the positions separated by comma.</w:t>
+            </w:r>
+          </w:p>
+          <w:p>
+            <w:pPr>
+              <w:pStyle w:val="a4"/>
               <w:numPr>
                 <w:ilvl w:val="0"/>
                 <w:numId w:val="5"/>
@@ -2474,46 +1877,14 @@
                 <w:sz w:val="20"/>
                 <w:szCs w:val="20"/>
               </w:rPr>
-              <w:t xml:space="preserve">Given a specific </w:t>
-            </w:r>
-            <w:proofErr w:type="spellStart"/>
-            <w:r>
-              <w:rPr>
-                <w:sz w:val="20"/>
-                <w:szCs w:val="20"/>
-              </w:rPr>
-              <w:t>pageID</w:t>
-            </w:r>
-            <w:proofErr w:type="spellEnd"/>
-            <w:r>
-              <w:rPr>
-                <w:sz w:val="20"/>
-                <w:szCs w:val="20"/>
-              </w:rPr>
-              <w:t xml:space="preserve">, the </w:t>
-            </w:r>
-            <w:r>
-              <w:rPr>
-                <w:sz w:val="20"/>
-                <w:szCs w:val="20"/>
-              </w:rPr>
-              <w:t xml:space="preserve">corresponding </w:t>
-            </w:r>
-            <w:proofErr w:type="spellStart"/>
-            <w:r>
-              <w:rPr>
-                <w:sz w:val="20"/>
-                <w:szCs w:val="20"/>
-              </w:rPr>
-              <w:t>hashmap</w:t>
-            </w:r>
-            <w:proofErr w:type="spellEnd"/>
-            <w:r>
-              <w:rPr>
-                <w:sz w:val="20"/>
-                <w:szCs w:val="20"/>
-              </w:rPr>
-              <w:t xml:space="preserve"> of words and their positions contained in the page is returned.</w:t>
+              <w:t xml:space="preserve">Given a specific pageID, the </w:t>
+            </w:r>
+            <w:r>
+              <w:rPr>
+                <w:sz w:val="20"/>
+                <w:szCs w:val="20"/>
+              </w:rPr>
+              <w:t>corresponding hashmap of words and their positions contained in the page is returned.</w:t>
             </w:r>
           </w:p>
           <w:p>
@@ -2571,7 +1942,7 @@
 </file>
 
 <file path=word/numbering.xml><?xml version="1.0" encoding="utf-8"?>
-<w:numbering xmlns:wpc="http://schemas.microsoft.com/office/word/2010/wordprocessingCanvas" xmlns:cx="http://schemas.microsoft.com/office/drawing/2014/chartex" xmlns:cx1="http://schemas.microsoft.com/office/drawing/2015/9/8/chartex" xmlns:cx2="http://schemas.microsoft.com/office/drawing/2015/10/21/chartex" xmlns:cx3="http://schemas.microsoft.com/office/drawing/2016/5/9/chartex" xmlns:cx4="http://schemas.microsoft.com/office/drawing/2016/5/10/chartex" xmlns:cx5="http://schemas.microsoft.com/office/drawing/2016/5/11/chartex" xmlns:cx6="http://schemas.microsoft.com/office/drawing/2016/5/12/chartex" xmlns:cx7="http://schemas.microsoft.com/office/drawing/2016/5/13/chartex" xmlns:cx8="http://schemas.microsoft.com/office/drawing/2016/5/14/chartex" xmlns:mc="http://schemas.openxmlformats.org/markup-compatibility/2006" xmlns:aink="http://schemas.microsoft.com/office/drawing/2016/ink" xmlns:am3d="http://schemas.microsoft.com/office/drawing/2017/model3d" xmlns:o="urn:schemas-microsoft-com:office:office" xmlns:r="http://schemas.openxmlformats.org/officeDocument/2006/relationships" xmlns:m="http://schemas.openxmlformats.org/officeDocument/2006/math" xmlns:v="urn:schemas-microsoft-com:vml" xmlns:wp14="http://schemas.microsoft.com/office/word/2010/wordprocessingDrawing" xmlns:wp="http://schemas.openxmlformats.org/drawingml/2006/wordprocessingDrawing" xmlns:w10="urn:schemas-microsoft-com:office:word" xmlns:w="http://schemas.openxmlformats.org/wordprocessingml/2006/main" xmlns:w14="http://schemas.microsoft.com/office/word/2010/wordml" xmlns:w15="http://schemas.microsoft.com/office/word/2012/wordml" xmlns:w16cid="http://schemas.microsoft.com/office/word/2016/wordml/cid" xmlns:w16se="http://schemas.microsoft.com/office/word/2015/wordml/symex" xmlns:wpg="http://schemas.microsoft.com/office/word/2010/wordprocessingGroup" xmlns:wpi="http://schemas.microsoft.com/office/word/2010/wordprocessingInk" xmlns:wne="http://schemas.microsoft.com/office/word/2006/wordml" xmlns:wps="http://schemas.microsoft.com/office/word/2010/wordprocessingShape" mc:Ignorable="w14 w15 w16se w16cid wp14">
+<w:numbering xmlns:wpc="http://schemas.microsoft.com/office/word/2010/wordprocessingCanvas" xmlns:cx="http://schemas.microsoft.com/office/drawing/2014/chartex" xmlns:cx1="http://schemas.microsoft.com/office/drawing/2015/9/8/chartex" xmlns:cx2="http://schemas.microsoft.com/office/drawing/2015/10/21/chartex" xmlns:cx3="http://schemas.microsoft.com/office/drawing/2016/5/9/chartex" xmlns:cx4="http://schemas.microsoft.com/office/drawing/2016/5/10/chartex" xmlns:cx5="http://schemas.microsoft.com/office/drawing/2016/5/11/chartex" xmlns:cx6="http://schemas.microsoft.com/office/drawing/2016/5/12/chartex" xmlns:cx7="http://schemas.microsoft.com/office/drawing/2016/5/13/chartex" xmlns:cx8="http://schemas.microsoft.com/office/drawing/2016/5/14/chartex" xmlns:mc="http://schemas.openxmlformats.org/markup-compatibility/2006" xmlns:aink="http://schemas.microsoft.com/office/drawing/2016/ink" xmlns:am3d="http://schemas.microsoft.com/office/drawing/2017/model3d" xmlns:o="urn:schemas-microsoft-com:office:office" xmlns:r="http://schemas.openxmlformats.org/officeDocument/2006/relationships" xmlns:m="http://schemas.openxmlformats.org/officeDocument/2006/math" xmlns:v="urn:schemas-microsoft-com:vml" xmlns:wp14="http://schemas.microsoft.com/office/word/2010/wordprocessingDrawing" xmlns:wp="http://schemas.openxmlformats.org/drawingml/2006/wordprocessingDrawing" xmlns:w10="urn:schemas-microsoft-com:office:word" xmlns:w="http://schemas.openxmlformats.org/wordprocessingml/2006/main" xmlns:w14="http://schemas.microsoft.com/office/word/2010/wordml" xmlns:w15="http://schemas.microsoft.com/office/word/2012/wordml" xmlns:w16cex="http://schemas.microsoft.com/office/word/2018/wordml/cex" xmlns:w16cid="http://schemas.microsoft.com/office/word/2016/wordml/cid" xmlns:w16="http://schemas.microsoft.com/office/word/2018/wordml" xmlns:w16se="http://schemas.microsoft.com/office/word/2015/wordml/symex" xmlns:wpg="http://schemas.microsoft.com/office/word/2010/wordprocessingGroup" xmlns:wpi="http://schemas.microsoft.com/office/word/2010/wordprocessingInk" xmlns:wne="http://schemas.microsoft.com/office/word/2006/wordml" xmlns:wps="http://schemas.microsoft.com/office/word/2010/wordprocessingShape" mc:Ignorable="w14 w15 w16se w16cid w16 w16cex wp14">
   <w:abstractNum w:abstractNumId="0" w15:restartNumberingAfterBreak="0">
     <w:nsid w:val="1CEC5275"/>
     <w:multiLevelType w:val="hybridMultilevel"/>
@@ -3388,7 +2759,7 @@
 </file>
 
 <file path=word/styles.xml><?xml version="1.0" encoding="utf-8"?>
-<w:styles xmlns:mc="http://schemas.openxmlformats.org/markup-compatibility/2006" xmlns:r="http://schemas.openxmlformats.org/officeDocument/2006/relationships" xmlns:w="http://schemas.openxmlformats.org/wordprocessingml/2006/main" xmlns:w14="http://schemas.microsoft.com/office/word/2010/wordml" xmlns:w15="http://schemas.microsoft.com/office/word/2012/wordml" xmlns:w16cid="http://schemas.microsoft.com/office/word/2016/wordml/cid" xmlns:w16se="http://schemas.microsoft.com/office/word/2015/wordml/symex" mc:Ignorable="w14 w15 w16se w16cid">
+<w:styles xmlns:mc="http://schemas.openxmlformats.org/markup-compatibility/2006" xmlns:r="http://schemas.openxmlformats.org/officeDocument/2006/relationships" xmlns:w="http://schemas.openxmlformats.org/wordprocessingml/2006/main" xmlns:w14="http://schemas.microsoft.com/office/word/2010/wordml" xmlns:w15="http://schemas.microsoft.com/office/word/2012/wordml" xmlns:w16cex="http://schemas.microsoft.com/office/word/2018/wordml/cex" xmlns:w16cid="http://schemas.microsoft.com/office/word/2016/wordml/cid" xmlns:w16="http://schemas.microsoft.com/office/word/2018/wordml" xmlns:w16se="http://schemas.microsoft.com/office/word/2015/wordml/symex" mc:Ignorable="w14 w15 w16se w16cid w16 w16cex">
   <w:docDefaults>
     <w:rPrDefault>
       <w:rPr>
@@ -3779,7 +3150,7 @@
     <w:lsdException w:name="Unresolved Mention" w:semiHidden="1" w:unhideWhenUsed="1"/>
     <w:lsdException w:name="Smart Link" w:semiHidden="1" w:unhideWhenUsed="1"/>
   </w:latentStyles>
-  <w:style w:type="paragraph" w:default="1" w:styleId="Normal">
+  <w:style w:type="paragraph" w:default="1" w:styleId="a">
     <w:name w:val="Normal"/>
     <w:qFormat/>
     <w:pPr>
@@ -3787,10 +3158,10 @@
       <w:jc w:val="both"/>
     </w:pPr>
   </w:style>
-  <w:style w:type="paragraph" w:styleId="Heading1">
+  <w:style w:type="paragraph" w:styleId="1">
     <w:name w:val="heading 1"/>
-    <w:basedOn w:val="Normal"/>
-    <w:link w:val="Heading1Char"/>
+    <w:basedOn w:val="a"/>
+    <w:link w:val="10"/>
     <w:uiPriority w:val="9"/>
     <w:qFormat/>
     <w:rsid w:val="007913B9"/>
@@ -3809,13 +3180,13 @@
       <w:szCs w:val="48"/>
     </w:rPr>
   </w:style>
-  <w:style w:type="character" w:default="1" w:styleId="DefaultParagraphFont">
+  <w:style w:type="character" w:default="1" w:styleId="a0">
     <w:name w:val="Default Paragraph Font"/>
     <w:uiPriority w:val="1"/>
     <w:semiHidden/>
     <w:unhideWhenUsed/>
   </w:style>
-  <w:style w:type="table" w:default="1" w:styleId="TableNormal">
+  <w:style w:type="table" w:default="1" w:styleId="a1">
     <w:name w:val="Normal Table"/>
     <w:uiPriority w:val="99"/>
     <w:semiHidden/>
@@ -3830,16 +3201,16 @@
       </w:tblCellMar>
     </w:tblPr>
   </w:style>
-  <w:style w:type="numbering" w:default="1" w:styleId="NoList">
+  <w:style w:type="numbering" w:default="1" w:styleId="a2">
     <w:name w:val="No List"/>
     <w:uiPriority w:val="99"/>
     <w:semiHidden/>
     <w:unhideWhenUsed/>
   </w:style>
-  <w:style w:type="character" w:customStyle="1" w:styleId="Heading1Char">
-    <w:name w:val="Heading 1 Char"/>
-    <w:basedOn w:val="DefaultParagraphFont"/>
-    <w:link w:val="Heading1"/>
+  <w:style w:type="character" w:customStyle="1" w:styleId="10">
+    <w:name w:val="標題 1 字元"/>
+    <w:basedOn w:val="a0"/>
+    <w:link w:val="1"/>
     <w:uiPriority w:val="9"/>
     <w:rsid w:val="007913B9"/>
     <w:rPr>
@@ -3853,12 +3224,12 @@
   </w:style>
   <w:style w:type="character" w:customStyle="1" w:styleId="md-plain">
     <w:name w:val="md-plain"/>
-    <w:basedOn w:val="DefaultParagraphFont"/>
+    <w:basedOn w:val="a0"/>
     <w:rsid w:val="007913B9"/>
   </w:style>
-  <w:style w:type="table" w:styleId="TableGrid">
+  <w:style w:type="table" w:styleId="a3">
     <w:name w:val="Table Grid"/>
-    <w:basedOn w:val="TableNormal"/>
+    <w:basedOn w:val="a1"/>
     <w:uiPriority w:val="39"/>
     <w:rsid w:val="007913B9"/>
     <w:tblPr>
@@ -3872,9 +3243,9 @@
       </w:tblBorders>
     </w:tblPr>
   </w:style>
-  <w:style w:type="paragraph" w:styleId="ListParagraph">
+  <w:style w:type="paragraph" w:styleId="a4">
     <w:name w:val="List Paragraph"/>
-    <w:basedOn w:val="Normal"/>
+    <w:basedOn w:val="a"/>
     <w:uiPriority w:val="34"/>
     <w:qFormat/>
     <w:rsid w:val="007913B9"/>
@@ -4182,21 +3553,6 @@
 </file>
 
 <file path=customXml/item1.xml><?xml version="1.0" encoding="utf-8"?>
-<p:properties xmlns:p="http://schemas.microsoft.com/office/2006/metadata/properties" xmlns:xsi="http://www.w3.org/2001/XMLSchema-instance" xmlns:pc="http://schemas.microsoft.com/office/infopath/2007/PartnerControls">
-  <documentManagement/>
-</p:properties>
-</file>
-
-<file path=customXml/item2.xml><?xml version="1.0" encoding="utf-8"?>
-<?mso-contentType ?>
-<FormTemplates xmlns="http://schemas.microsoft.com/sharepoint/v3/contenttype/forms">
-  <Display>DocumentLibraryForm</Display>
-  <Edit>DocumentLibraryForm</Edit>
-  <New>DocumentLibraryForm</New>
-</FormTemplates>
-</file>
-
-<file path=customXml/item3.xml><?xml version="1.0" encoding="utf-8"?>
 <ct:contentTypeSchema xmlns:ct="http://schemas.microsoft.com/office/2006/metadata/contentType" xmlns:ma="http://schemas.microsoft.com/office/2006/metadata/properties/metaAttributes" ct:_="" ma:_="" ma:contentTypeName="Document" ma:contentTypeID="0x010100092535B6E1CFE240BBE5141627543954" ma:contentTypeVersion="10" ma:contentTypeDescription="Create a new document." ma:contentTypeScope="" ma:versionID="c4c39931c3f6c40a12c673c536443861">
   <xsd:schema xmlns:xsd="http://www.w3.org/2001/XMLSchema" xmlns:xs="http://www.w3.org/2001/XMLSchema" xmlns:p="http://schemas.microsoft.com/office/2006/metadata/properties" xmlns:ns3="78bfc757-c80c-4bcb-a3c5-749bdf6033de" targetNamespace="http://schemas.microsoft.com/office/2006/metadata/properties" ma:root="true" ma:fieldsID="974251ec8f9f3a584d7f0f3b3fa01823" ns3:_="">
     <xsd:import namespace="78bfc757-c80c-4bcb-a3c5-749bdf6033de"/>
@@ -4380,24 +3736,22 @@
 </ct:contentTypeSchema>
 </file>
 
-<file path=customXml/itemProps1.xml><?xml version="1.0" encoding="utf-8"?>
-<ds:datastoreItem xmlns:ds="http://schemas.openxmlformats.org/officeDocument/2006/customXml" ds:itemID="{2F4E16FB-D300-4A10-9AE5-3A696ADCB7F3}">
-  <ds:schemaRefs>
-    <ds:schemaRef ds:uri="http://schemas.microsoft.com/office/2006/metadata/properties"/>
-    <ds:schemaRef ds:uri="http://schemas.microsoft.com/office/infopath/2007/PartnerControls"/>
-  </ds:schemaRefs>
-</ds:datastoreItem>
+<file path=customXml/item2.xml><?xml version="1.0" encoding="utf-8"?>
+<?mso-contentType ?>
+<FormTemplates xmlns="http://schemas.microsoft.com/sharepoint/v3/contenttype/forms">
+  <Display>DocumentLibraryForm</Display>
+  <Edit>DocumentLibraryForm</Edit>
+  <New>DocumentLibraryForm</New>
+</FormTemplates>
 </file>
 
-<file path=customXml/itemProps2.xml><?xml version="1.0" encoding="utf-8"?>
-<ds:datastoreItem xmlns:ds="http://schemas.openxmlformats.org/officeDocument/2006/customXml" ds:itemID="{3CB8AF96-5568-4B5F-963D-670413CD0D40}">
-  <ds:schemaRefs>
-    <ds:schemaRef ds:uri="http://schemas.microsoft.com/sharepoint/v3/contenttype/forms"/>
-  </ds:schemaRefs>
-</ds:datastoreItem>
+<file path=customXml/item3.xml><?xml version="1.0" encoding="utf-8"?>
+<p:properties xmlns:p="http://schemas.microsoft.com/office/2006/metadata/properties" xmlns:xsi="http://www.w3.org/2001/XMLSchema-instance" xmlns:pc="http://schemas.microsoft.com/office/infopath/2007/PartnerControls">
+  <documentManagement/>
+</p:properties>
 </file>
 
-<file path=customXml/itemProps3.xml><?xml version="1.0" encoding="utf-8"?>
+<file path=customXml/itemProps1.xml><?xml version="1.0" encoding="utf-8"?>
 <ds:datastoreItem xmlns:ds="http://schemas.openxmlformats.org/officeDocument/2006/customXml" ds:itemID="{4C24410F-BC85-4D8D-8202-B98A39AA0AAF}">
   <ds:schemaRefs>
     <ds:schemaRef ds:uri="http://schemas.microsoft.com/office/2006/metadata/contentType"/>
@@ -4413,4 +3767,21 @@
     <ds:schemaRef ds:uri="http://schemas.microsoft.com/internal/obd"/>
   </ds:schemaRefs>
 </ds:datastoreItem>
+</file>
+
+<file path=customXml/itemProps2.xml><?xml version="1.0" encoding="utf-8"?>
+<ds:datastoreItem xmlns:ds="http://schemas.openxmlformats.org/officeDocument/2006/customXml" ds:itemID="{3CB8AF96-5568-4B5F-963D-670413CD0D40}">
+  <ds:schemaRefs>
+    <ds:schemaRef ds:uri="http://schemas.microsoft.com/sharepoint/v3/contenttype/forms"/>
+  </ds:schemaRefs>
+</ds:datastoreItem>
+</file>
+
+<file path=customXml/itemProps3.xml><?xml version="1.0" encoding="utf-8"?>
+<ds:datastoreItem xmlns:ds="http://schemas.openxmlformats.org/officeDocument/2006/customXml" ds:itemID="{2F4E16FB-D300-4A10-9AE5-3A696ADCB7F3}">
+  <ds:schemaRefs>
+    <ds:schemaRef ds:uri="http://schemas.microsoft.com/office/2006/metadata/properties"/>
+    <ds:schemaRef ds:uri="http://schemas.microsoft.com/office/infopath/2007/PartnerControls"/>
+  </ds:schemaRefs>
+</ds:datastoreItem>
 </file>
</xml_diff>

<commit_message>
correct the doc file and corresponding code
</commit_message>
<xml_diff>
--- a/Phase 1 RocksDB Database Schema.docx
+++ b/Phase 1 RocksDB Database Schema.docx
@@ -159,28 +159,14 @@
                 <w:sz w:val="20"/>
                 <w:szCs w:val="20"/>
               </w:rPr>
-              <w:t>Word</w:t>
-            </w:r>
-            <w:r>
-              <w:rPr>
-                <w:sz w:val="20"/>
-                <w:szCs w:val="20"/>
-              </w:rPr>
-              <w:t>To</w:t>
-            </w:r>
-            <w:r>
-              <w:rPr>
-                <w:sz w:val="20"/>
-                <w:szCs w:val="20"/>
-              </w:rPr>
-              <w:t>I</w:t>
-            </w:r>
-            <w:r>
-              <w:rPr>
-                <w:sz w:val="20"/>
-                <w:szCs w:val="20"/>
-              </w:rPr>
-              <w:t>D</w:t>
+              <w:t>id</w:t>
+            </w:r>
+            <w:r>
+              <w:rPr>
+                <w:sz w:val="20"/>
+                <w:szCs w:val="20"/>
+              </w:rPr>
+              <w:t>ToPageInfo</w:t>
             </w:r>
           </w:p>
         </w:tc>
@@ -201,7 +187,7 @@
                 <w:sz w:val="20"/>
                 <w:szCs w:val="20"/>
               </w:rPr>
-              <w:t>word -&gt; wordID</w:t>
+              <w:t>pageID -&gt; page&lt;page title, URL, last modified date, size&gt;</w:t>
             </w:r>
           </w:p>
           <w:p>
@@ -209,7 +195,7 @@
               <w:pStyle w:val="a4"/>
               <w:numPr>
                 <w:ilvl w:val="0"/>
-                <w:numId w:val="2"/>
+                <w:numId w:val="4"/>
               </w:numPr>
               <w:jc w:val="left"/>
               <w:rPr>
@@ -223,7 +209,7 @@
                 <w:sz w:val="20"/>
                 <w:szCs w:val="20"/>
               </w:rPr>
-              <w:t>word</w:t>
+              <w:t>pageID</w:t>
             </w:r>
             <w:r>
               <w:rPr>
@@ -239,7 +225,7 @@
                 <w:sz w:val="20"/>
                 <w:szCs w:val="20"/>
               </w:rPr>
-              <w:t>String</w:t>
+              <w:t>String (directly converted by URL)</w:t>
             </w:r>
           </w:p>
           <w:p>
@@ -247,7 +233,7 @@
               <w:pStyle w:val="a4"/>
               <w:numPr>
                 <w:ilvl w:val="0"/>
-                <w:numId w:val="2"/>
+                <w:numId w:val="4"/>
               </w:numPr>
               <w:jc w:val="left"/>
               <w:rPr>
@@ -261,7 +247,7 @@
                 <w:sz w:val="20"/>
                 <w:szCs w:val="20"/>
               </w:rPr>
-              <w:t>wordID</w:t>
+              <w:t>page</w:t>
             </w:r>
             <w:r>
               <w:rPr>
@@ -277,7 +263,234 @@
                 <w:sz w:val="20"/>
                 <w:szCs w:val="20"/>
               </w:rPr>
-              <w:t xml:space="preserve"> int</w:t>
+              <w:t xml:space="preserve"> </w:t>
+            </w:r>
+            <w:r>
+              <w:rPr>
+                <w:rFonts w:ascii="Consolas" w:hAnsi="Consolas"/>
+                <w:color w:val="4472C4" w:themeColor="accent1"/>
+                <w:sz w:val="20"/>
+                <w:szCs w:val="20"/>
+              </w:rPr>
+              <w:t>Page</w:t>
+            </w:r>
+            <w:r>
+              <w:rPr>
+                <w:rFonts w:ascii="Consolas" w:hAnsi="Consolas"/>
+                <w:color w:val="4472C4" w:themeColor="accent1"/>
+                <w:sz w:val="20"/>
+                <w:szCs w:val="20"/>
+              </w:rPr>
+              <w:t>Info</w:t>
+            </w:r>
+            <w:r>
+              <w:rPr>
+                <w:rFonts w:ascii="Consolas" w:hAnsi="Consolas"/>
+                <w:color w:val="4472C4" w:themeColor="accent1"/>
+                <w:sz w:val="20"/>
+                <w:szCs w:val="20"/>
+              </w:rPr>
+              <w:t>’s basic information</w:t>
+            </w:r>
+          </w:p>
+          <w:p>
+            <w:pPr>
+              <w:pStyle w:val="a4"/>
+              <w:numPr>
+                <w:ilvl w:val="1"/>
+                <w:numId w:val="4"/>
+              </w:numPr>
+              <w:jc w:val="left"/>
+              <w:rPr>
+                <w:sz w:val="20"/>
+                <w:szCs w:val="20"/>
+              </w:rPr>
+            </w:pPr>
+            <w:r>
+              <w:rPr>
+                <w:rFonts w:ascii="Consolas" w:hAnsi="Consolas"/>
+                <w:color w:val="4472C4" w:themeColor="accent1"/>
+                <w:sz w:val="20"/>
+                <w:szCs w:val="20"/>
+              </w:rPr>
+              <w:t>Page</w:t>
+            </w:r>
+            <w:r>
+              <w:rPr>
+                <w:rFonts w:ascii="Consolas" w:hAnsi="Consolas"/>
+                <w:color w:val="4472C4" w:themeColor="accent1"/>
+                <w:sz w:val="20"/>
+                <w:szCs w:val="20"/>
+              </w:rPr>
+              <w:t>Info</w:t>
+            </w:r>
+            <w:r>
+              <w:rPr>
+                <w:rFonts w:ascii="Consolas" w:hAnsi="Consolas"/>
+                <w:color w:val="4472C4" w:themeColor="accent1"/>
+                <w:sz w:val="20"/>
+                <w:szCs w:val="20"/>
+              </w:rPr>
+              <w:t xml:space="preserve"> </w:t>
+            </w:r>
+            <w:r>
+              <w:rPr>
+                <w:sz w:val="20"/>
+                <w:szCs w:val="20"/>
+              </w:rPr>
+              <w:t>is a class which contains:</w:t>
+            </w:r>
+          </w:p>
+          <w:p>
+            <w:pPr>
+              <w:pStyle w:val="a4"/>
+              <w:numPr>
+                <w:ilvl w:val="1"/>
+                <w:numId w:val="4"/>
+              </w:numPr>
+              <w:jc w:val="left"/>
+              <w:rPr>
+                <w:sz w:val="20"/>
+                <w:szCs w:val="20"/>
+              </w:rPr>
+            </w:pPr>
+            <w:r>
+              <w:rPr>
+                <w:rFonts w:ascii="Consolas" w:hAnsi="Consolas"/>
+                <w:sz w:val="20"/>
+                <w:szCs w:val="20"/>
+              </w:rPr>
+              <w:t>title</w:t>
+            </w:r>
+            <w:r>
+              <w:rPr>
+                <w:sz w:val="20"/>
+                <w:szCs w:val="20"/>
+              </w:rPr>
+              <w:t xml:space="preserve">: </w:t>
+            </w:r>
+            <w:r>
+              <w:rPr>
+                <w:rFonts w:ascii="Consolas" w:hAnsi="Consolas"/>
+                <w:color w:val="4472C4" w:themeColor="accent1"/>
+                <w:sz w:val="20"/>
+                <w:szCs w:val="20"/>
+              </w:rPr>
+              <w:t>String</w:t>
+            </w:r>
+          </w:p>
+          <w:p>
+            <w:pPr>
+              <w:pStyle w:val="a4"/>
+              <w:numPr>
+                <w:ilvl w:val="1"/>
+                <w:numId w:val="4"/>
+              </w:numPr>
+              <w:jc w:val="left"/>
+              <w:rPr>
+                <w:sz w:val="20"/>
+                <w:szCs w:val="20"/>
+              </w:rPr>
+            </w:pPr>
+            <w:r>
+              <w:rPr>
+                <w:rFonts w:ascii="Consolas" w:hAnsi="Consolas"/>
+                <w:sz w:val="20"/>
+                <w:szCs w:val="20"/>
+              </w:rPr>
+              <w:t>url</w:t>
+            </w:r>
+            <w:r>
+              <w:rPr>
+                <w:sz w:val="20"/>
+                <w:szCs w:val="20"/>
+              </w:rPr>
+              <w:t xml:space="preserve">: </w:t>
+            </w:r>
+            <w:r>
+              <w:rPr>
+                <w:rFonts w:ascii="Consolas" w:hAnsi="Consolas"/>
+                <w:color w:val="4472C4" w:themeColor="accent1"/>
+                <w:sz w:val="20"/>
+                <w:szCs w:val="20"/>
+              </w:rPr>
+              <w:t>String</w:t>
+            </w:r>
+          </w:p>
+          <w:p>
+            <w:pPr>
+              <w:pStyle w:val="a4"/>
+              <w:numPr>
+                <w:ilvl w:val="1"/>
+                <w:numId w:val="4"/>
+              </w:numPr>
+              <w:jc w:val="left"/>
+              <w:rPr>
+                <w:sz w:val="20"/>
+                <w:szCs w:val="20"/>
+              </w:rPr>
+            </w:pPr>
+            <w:r>
+              <w:rPr>
+                <w:rFonts w:ascii="Consolas" w:hAnsi="Consolas"/>
+                <w:sz w:val="20"/>
+                <w:szCs w:val="20"/>
+              </w:rPr>
+              <w:t>modDate</w:t>
+            </w:r>
+            <w:r>
+              <w:rPr>
+                <w:sz w:val="20"/>
+                <w:szCs w:val="20"/>
+              </w:rPr>
+              <w:t xml:space="preserve">: </w:t>
+            </w:r>
+            <w:r>
+              <w:rPr>
+                <w:rFonts w:ascii="Consolas" w:hAnsi="Consolas"/>
+                <w:color w:val="4472C4" w:themeColor="accent1"/>
+                <w:sz w:val="20"/>
+                <w:szCs w:val="20"/>
+              </w:rPr>
+              <w:t>Date</w:t>
+            </w:r>
+          </w:p>
+          <w:p>
+            <w:pPr>
+              <w:pStyle w:val="a4"/>
+              <w:numPr>
+                <w:ilvl w:val="1"/>
+                <w:numId w:val="4"/>
+              </w:numPr>
+              <w:jc w:val="left"/>
+              <w:rPr>
+                <w:sz w:val="20"/>
+                <w:szCs w:val="20"/>
+              </w:rPr>
+            </w:pPr>
+            <w:r>
+              <w:rPr>
+                <w:rFonts w:ascii="Consolas" w:hAnsi="Consolas"/>
+                <w:sz w:val="20"/>
+                <w:szCs w:val="20"/>
+              </w:rPr>
+              <w:t>size</w:t>
+            </w:r>
+            <w:r>
+              <w:rPr>
+                <w:sz w:val="20"/>
+                <w:szCs w:val="20"/>
+              </w:rPr>
+              <w:t xml:space="preserve">: </w:t>
+            </w:r>
+            <w:r>
+              <w:rPr>
+                <w:rFonts w:ascii="Consolas" w:hAnsi="Consolas"/>
+                <w:color w:val="4472C4" w:themeColor="accent1"/>
+                <w:sz w:val="20"/>
+                <w:szCs w:val="20"/>
+              </w:rPr>
+              <w:t>int</w:t>
             </w:r>
           </w:p>
           <w:p>
@@ -285,7 +498,7 @@
               <w:pStyle w:val="a4"/>
               <w:numPr>
                 <w:ilvl w:val="0"/>
-                <w:numId w:val="2"/>
+                <w:numId w:val="4"/>
               </w:numPr>
               <w:jc w:val="left"/>
               <w:rPr>
@@ -298,22 +511,46 @@
                 <w:sz w:val="20"/>
                 <w:szCs w:val="20"/>
               </w:rPr>
-              <w:t xml:space="preserve">A keyword is converted into the corresponding wordID </w:t>
-            </w:r>
-            <w:r>
-              <w:rPr>
-                <w:rFonts w:hint="eastAsia"/>
-                <w:sz w:val="20"/>
-                <w:szCs w:val="20"/>
-              </w:rPr>
-              <w:t>b</w:t>
-            </w:r>
-            <w:r>
-              <w:rPr>
-                <w:sz w:val="20"/>
-                <w:szCs w:val="20"/>
-              </w:rPr>
-              <w:t>y the order of appearance from the indexer.</w:t>
+              <w:t xml:space="preserve">Given a pageID, the </w:t>
+            </w:r>
+            <w:r>
+              <w:rPr>
+                <w:sz w:val="20"/>
+                <w:szCs w:val="20"/>
+              </w:rPr>
+              <w:t xml:space="preserve">corresponding </w:t>
+            </w:r>
+            <w:r>
+              <w:rPr>
+                <w:rFonts w:ascii="Consolas" w:hAnsi="Consolas"/>
+                <w:color w:val="4472C4" w:themeColor="accent1"/>
+                <w:sz w:val="20"/>
+                <w:szCs w:val="20"/>
+              </w:rPr>
+              <w:t>PageInfo</w:t>
+            </w:r>
+            <w:r>
+              <w:rPr>
+                <w:rFonts w:ascii="Consolas" w:hAnsi="Consolas"/>
+                <w:color w:val="4472C4" w:themeColor="accent1"/>
+                <w:sz w:val="20"/>
+                <w:szCs w:val="20"/>
+              </w:rPr>
+              <w:t>’s basic information</w:t>
+            </w:r>
+            <w:r>
+              <w:rPr>
+                <w:sz w:val="20"/>
+                <w:szCs w:val="20"/>
+              </w:rPr>
+              <w:t xml:space="preserve"> </w:t>
+            </w:r>
+            <w:r>
+              <w:rPr>
+                <w:sz w:val="20"/>
+                <w:szCs w:val="20"/>
+              </w:rPr>
+              <w:t>is returned.</w:t>
             </w:r>
           </w:p>
           <w:p>
@@ -337,7 +574,7 @@
               <w:pStyle w:val="a4"/>
               <w:numPr>
                 <w:ilvl w:val="0"/>
-                <w:numId w:val="3"/>
+                <w:numId w:val="5"/>
               </w:numPr>
               <w:jc w:val="left"/>
               <w:rPr>
@@ -350,78 +587,81 @@
                 <w:sz w:val="20"/>
                 <w:szCs w:val="20"/>
               </w:rPr>
-              <w:t>Before a sentence is processed, it will first be tokenized to get a list of words so that phrases can be supported.</w:t>
-            </w:r>
-          </w:p>
-          <w:p>
-            <w:pPr>
-              <w:pStyle w:val="a4"/>
-              <w:numPr>
-                <w:ilvl w:val="0"/>
-                <w:numId w:val="3"/>
-              </w:numPr>
-              <w:jc w:val="left"/>
-              <w:rPr>
-                <w:sz w:val="20"/>
-                <w:szCs w:val="20"/>
-              </w:rPr>
-            </w:pPr>
-            <w:r>
-              <w:rPr>
-                <w:sz w:val="20"/>
-                <w:szCs w:val="20"/>
-              </w:rPr>
-              <w:t>The word inserted into this database is not the original keyword in the document but the</w:t>
-            </w:r>
-            <w:r>
-              <w:rPr>
-                <w:rFonts w:hint="eastAsia"/>
-                <w:sz w:val="20"/>
-                <w:szCs w:val="20"/>
-              </w:rPr>
-              <w:t xml:space="preserve"> </w:t>
-            </w:r>
-            <w:r>
-              <w:rPr>
-                <w:sz w:val="20"/>
-                <w:szCs w:val="20"/>
-              </w:rPr>
-              <w:t>stemmed version.</w:t>
-            </w:r>
-          </w:p>
-          <w:p>
-            <w:pPr>
-              <w:pStyle w:val="a4"/>
-              <w:numPr>
-                <w:ilvl w:val="0"/>
-                <w:numId w:val="3"/>
-              </w:numPr>
-              <w:jc w:val="left"/>
-              <w:rPr>
-                <w:sz w:val="20"/>
-                <w:szCs w:val="20"/>
-              </w:rPr>
-            </w:pPr>
-            <w:r>
-              <w:rPr>
-                <w:sz w:val="20"/>
-                <w:szCs w:val="20"/>
-              </w:rPr>
-              <w:t xml:space="preserve">The same </w:t>
-            </w:r>
-            <w:r>
-              <w:rPr>
-                <w:sz w:val="20"/>
-                <w:szCs w:val="20"/>
-              </w:rPr>
-              <w:t xml:space="preserve">tokenizer and </w:t>
-            </w:r>
-            <w:r>
-              <w:rPr>
-                <w:sz w:val="20"/>
-                <w:szCs w:val="20"/>
-              </w:rPr>
-              <w:t>stemming algorithm will be used for queries to ensure finding correct wordID.</w:t>
+              <w:t xml:space="preserve">The </w:t>
+            </w:r>
+            <w:r>
+              <w:rPr>
+                <w:rFonts w:ascii="Consolas" w:hAnsi="Consolas"/>
+                <w:color w:val="4472C4" w:themeColor="accent1"/>
+                <w:sz w:val="20"/>
+                <w:szCs w:val="20"/>
+              </w:rPr>
+              <w:t>Page</w:t>
+            </w:r>
+            <w:r>
+              <w:rPr>
+                <w:rFonts w:ascii="Consolas" w:hAnsi="Consolas"/>
+                <w:color w:val="4472C4" w:themeColor="accent1"/>
+                <w:sz w:val="20"/>
+                <w:szCs w:val="20"/>
+              </w:rPr>
+              <w:t>Info</w:t>
+            </w:r>
+            <w:r>
+              <w:rPr>
+                <w:sz w:val="20"/>
+                <w:szCs w:val="20"/>
+              </w:rPr>
+              <w:t xml:space="preserve"> class is used to store the information of a web page. Accessing </w:t>
+            </w:r>
+            <w:r>
+              <w:rPr>
+                <w:sz w:val="20"/>
+                <w:szCs w:val="20"/>
+              </w:rPr>
+              <w:t>th</w:t>
+            </w:r>
+            <w:r>
+              <w:rPr>
+                <w:sz w:val="20"/>
+                <w:szCs w:val="20"/>
+              </w:rPr>
+              <w:t>e</w:t>
+            </w:r>
+            <w:r>
+              <w:rPr>
+                <w:sz w:val="20"/>
+                <w:szCs w:val="20"/>
+              </w:rPr>
+              <w:t>s</w:t>
+            </w:r>
+            <w:r>
+              <w:rPr>
+                <w:sz w:val="20"/>
+                <w:szCs w:val="20"/>
+              </w:rPr>
+              <w:t>e</w:t>
+            </w:r>
+            <w:r>
+              <w:rPr>
+                <w:sz w:val="20"/>
+                <w:szCs w:val="20"/>
+              </w:rPr>
+              <w:t xml:space="preserve"> information</w:t>
+            </w:r>
+            <w:r>
+              <w:rPr>
+                <w:sz w:val="20"/>
+                <w:szCs w:val="20"/>
+              </w:rPr>
+              <w:t xml:space="preserve"> directly from pageID</w:t>
+            </w:r>
+            <w:r>
+              <w:rPr>
+                <w:sz w:val="20"/>
+                <w:szCs w:val="20"/>
+              </w:rPr>
+              <w:t xml:space="preserve"> is easy by using this database.</w:t>
             </w:r>
           </w:p>
         </w:tc>
@@ -444,7 +684,7 @@
                 <w:sz w:val="20"/>
                 <w:szCs w:val="20"/>
               </w:rPr>
-              <w:t>IDToWord</w:t>
+              <w:t>idToLinks</w:t>
             </w:r>
           </w:p>
         </w:tc>
@@ -465,7 +705,29 @@
                 <w:sz w:val="20"/>
                 <w:szCs w:val="20"/>
               </w:rPr>
-              <w:t>wordID -&gt; word</w:t>
+              <w:t>page</w:t>
+            </w:r>
+            <w:r>
+              <w:rPr>
+                <w:rFonts w:hint="eastAsia"/>
+                <w:sz w:val="20"/>
+                <w:szCs w:val="20"/>
+              </w:rPr>
+              <w:t>ID</w:t>
+            </w:r>
+            <w:r>
+              <w:rPr>
+                <w:sz w:val="20"/>
+                <w:szCs w:val="20"/>
+              </w:rPr>
+              <w:t xml:space="preserve"> -&gt; pageID</w:t>
+            </w:r>
+            <w:r>
+              <w:rPr>
+                <w:sz w:val="20"/>
+                <w:szCs w:val="20"/>
+              </w:rPr>
+              <w:t>…, pageID…</w:t>
             </w:r>
           </w:p>
           <w:p>
@@ -473,7 +735,7 @@
               <w:pStyle w:val="a4"/>
               <w:numPr>
                 <w:ilvl w:val="0"/>
-                <w:numId w:val="6"/>
+                <w:numId w:val="4"/>
               </w:numPr>
               <w:jc w:val="left"/>
               <w:rPr>
@@ -487,7 +749,15 @@
                 <w:sz w:val="20"/>
                 <w:szCs w:val="20"/>
               </w:rPr>
-              <w:t>wordID</w:t>
+              <w:t>page</w:t>
+            </w:r>
+            <w:r>
+              <w:rPr>
+                <w:rFonts w:ascii="Consolas" w:hAnsi="Consolas"/>
+                <w:sz w:val="20"/>
+                <w:szCs w:val="20"/>
+              </w:rPr>
+              <w:t>ID</w:t>
             </w:r>
             <w:r>
               <w:rPr>
@@ -503,7 +773,16 @@
                 <w:sz w:val="20"/>
                 <w:szCs w:val="20"/>
               </w:rPr>
-              <w:t xml:space="preserve"> int</w:t>
+              <w:t xml:space="preserve"> </w:t>
+            </w:r>
+            <w:r>
+              <w:rPr>
+                <w:rFonts w:ascii="Consolas" w:hAnsi="Consolas"/>
+                <w:color w:val="4472C4" w:themeColor="accent1"/>
+                <w:sz w:val="20"/>
+                <w:szCs w:val="20"/>
+              </w:rPr>
+              <w:t>String (directly converted by URL)</w:t>
             </w:r>
           </w:p>
           <w:p>
@@ -511,7 +790,7 @@
               <w:pStyle w:val="a4"/>
               <w:numPr>
                 <w:ilvl w:val="0"/>
-                <w:numId w:val="6"/>
+                <w:numId w:val="4"/>
               </w:numPr>
               <w:jc w:val="left"/>
               <w:rPr>
@@ -521,48 +800,10 @@
             </w:pPr>
             <w:r>
               <w:rPr>
-                <w:rFonts w:ascii="Consolas" w:hAnsi="Consolas"/>
-                <w:sz w:val="20"/>
-                <w:szCs w:val="20"/>
-              </w:rPr>
-              <w:t>word</w:t>
-            </w:r>
-            <w:r>
-              <w:rPr>
-                <w:sz w:val="20"/>
-                <w:szCs w:val="20"/>
-              </w:rPr>
-              <w:t xml:space="preserve">: </w:t>
-            </w:r>
-            <w:r>
-              <w:rPr>
-                <w:rFonts w:ascii="Consolas" w:hAnsi="Consolas"/>
-                <w:color w:val="4472C4" w:themeColor="accent1"/>
-                <w:sz w:val="20"/>
-                <w:szCs w:val="20"/>
-              </w:rPr>
-              <w:t>String</w:t>
-            </w:r>
-          </w:p>
-          <w:p>
-            <w:pPr>
-              <w:pStyle w:val="a4"/>
-              <w:numPr>
-                <w:ilvl w:val="0"/>
-                <w:numId w:val="6"/>
-              </w:numPr>
-              <w:jc w:val="left"/>
-              <w:rPr>
-                <w:sz w:val="20"/>
-                <w:szCs w:val="20"/>
-              </w:rPr>
-            </w:pPr>
-            <w:r>
-              <w:rPr>
-                <w:sz w:val="20"/>
-                <w:szCs w:val="20"/>
-              </w:rPr>
-              <w:t>Given a specific wordID, the corresponding word is returned.</w:t>
+                <w:sz w:val="20"/>
+                <w:szCs w:val="20"/>
+              </w:rPr>
+              <w:t>Given a specific pageID, the corresponding parent pageID and children pageID is returned. Different parent pageID and children pageID separated by common and parent pageID and children pageID separated by space</w:t>
             </w:r>
           </w:p>
         </w:tc>
@@ -585,14 +826,31 @@
                 <w:sz w:val="20"/>
                 <w:szCs w:val="20"/>
               </w:rPr>
-              <w:t>URL</w:t>
-            </w:r>
-            <w:r>
-              <w:rPr>
-                <w:sz w:val="20"/>
-                <w:szCs w:val="20"/>
-              </w:rPr>
-              <w:t>ToID</w:t>
+              <w:t>InvertedIndex</w:t>
+            </w:r>
+          </w:p>
+          <w:p>
+            <w:pPr>
+              <w:jc w:val="left"/>
+              <w:rPr>
+                <w:sz w:val="20"/>
+                <w:szCs w:val="20"/>
+              </w:rPr>
+            </w:pPr>
+            <w:r>
+              <w:rPr>
+                <w:rFonts w:hint="eastAsia"/>
+                <w:sz w:val="20"/>
+                <w:szCs w:val="20"/>
+              </w:rPr>
+              <w:t>(</w:t>
+            </w:r>
+            <w:r>
+              <w:rPr>
+                <w:sz w:val="20"/>
+                <w:szCs w:val="20"/>
+              </w:rPr>
+              <w:t>separated by titleIndex and bodyIndex)</w:t>
             </w:r>
           </w:p>
         </w:tc>
@@ -613,7 +871,7 @@
                 <w:sz w:val="20"/>
                 <w:szCs w:val="20"/>
               </w:rPr>
-              <w:t>URL -&gt; pageID</w:t>
+              <w:t>wordID -&gt; {pageID, &lt;word position&gt;}</w:t>
             </w:r>
           </w:p>
           <w:p>
@@ -635,7 +893,15 @@
                 <w:sz w:val="20"/>
                 <w:szCs w:val="20"/>
               </w:rPr>
-              <w:t>URL</w:t>
+              <w:t>word</w:t>
+            </w:r>
+            <w:r>
+              <w:rPr>
+                <w:rFonts w:ascii="Consolas" w:hAnsi="Consolas"/>
+                <w:sz w:val="20"/>
+                <w:szCs w:val="20"/>
+              </w:rPr>
+              <w:t>ID</w:t>
             </w:r>
             <w:r>
               <w:rPr>
@@ -651,7 +917,25 @@
                 <w:sz w:val="20"/>
                 <w:szCs w:val="20"/>
               </w:rPr>
-              <w:t>String</w:t>
+              <w:t xml:space="preserve">String (directly converted by </w:t>
+            </w:r>
+            <w:r>
+              <w:rPr>
+                <w:rFonts w:ascii="Consolas" w:hAnsi="Consolas"/>
+                <w:color w:val="4472C4" w:themeColor="accent1"/>
+                <w:sz w:val="20"/>
+                <w:szCs w:val="20"/>
+              </w:rPr>
+              <w:t>the Word</w:t>
+            </w:r>
+            <w:r>
+              <w:rPr>
+                <w:rFonts w:ascii="Consolas" w:hAnsi="Consolas"/>
+                <w:color w:val="4472C4" w:themeColor="accent1"/>
+                <w:sz w:val="20"/>
+                <w:szCs w:val="20"/>
+              </w:rPr>
+              <w:t>)</w:t>
             </w:r>
           </w:p>
           <w:p>
@@ -659,7 +943,7 @@
               <w:pStyle w:val="a4"/>
               <w:numPr>
                 <w:ilvl w:val="0"/>
-                <w:numId w:val="4"/>
+                <w:numId w:val="5"/>
               </w:numPr>
               <w:jc w:val="left"/>
               <w:rPr>
@@ -673,14 +957,14 @@
                 <w:sz w:val="20"/>
                 <w:szCs w:val="20"/>
               </w:rPr>
-              <w:t>pageID</w:t>
-            </w:r>
-            <w:r>
-              <w:rPr>
-                <w:sz w:val="20"/>
-                <w:szCs w:val="20"/>
-              </w:rPr>
-              <w:t>:</w:t>
+              <w:t>idAndPosition</w:t>
+            </w:r>
+            <w:r>
+              <w:rPr>
+                <w:sz w:val="20"/>
+                <w:szCs w:val="20"/>
+              </w:rPr>
+              <w:t xml:space="preserve">: </w:t>
             </w:r>
             <w:r>
               <w:rPr>
@@ -689,7 +973,67 @@
                 <w:sz w:val="20"/>
                 <w:szCs w:val="20"/>
               </w:rPr>
-              <w:t xml:space="preserve"> int</w:t>
+              <w:t>the page</w:t>
+            </w:r>
+            <w:r>
+              <w:rPr>
+                <w:rFonts w:ascii="Consolas" w:hAnsi="Consolas"/>
+                <w:color w:val="4472C4" w:themeColor="accent1"/>
+                <w:sz w:val="20"/>
+                <w:szCs w:val="20"/>
+              </w:rPr>
+              <w:t>ID</w:t>
+            </w:r>
+            <w:r>
+              <w:rPr>
+                <w:rFonts w:ascii="Consolas" w:hAnsi="Consolas"/>
+                <w:color w:val="4472C4" w:themeColor="accent1"/>
+                <w:sz w:val="20"/>
+                <w:szCs w:val="20"/>
+              </w:rPr>
+              <w:t>(URL) and corresponding word position</w:t>
+            </w:r>
+          </w:p>
+          <w:p>
+            <w:pPr>
+              <w:pStyle w:val="a4"/>
+              <w:numPr>
+                <w:ilvl w:val="1"/>
+                <w:numId w:val="5"/>
+              </w:numPr>
+              <w:jc w:val="left"/>
+              <w:rPr>
+                <w:sz w:val="20"/>
+                <w:szCs w:val="20"/>
+              </w:rPr>
+            </w:pPr>
+            <w:r>
+              <w:rPr>
+                <w:sz w:val="20"/>
+                <w:szCs w:val="20"/>
+              </w:rPr>
+              <w:t>&lt;word position&gt;</w:t>
+            </w:r>
+            <w:r>
+              <w:rPr>
+                <w:sz w:val="20"/>
+                <w:szCs w:val="20"/>
+              </w:rPr>
+              <w:t xml:space="preserve"> </w:t>
+            </w:r>
+            <w:r>
+              <w:rPr>
+                <w:sz w:val="20"/>
+                <w:szCs w:val="20"/>
+              </w:rPr>
+              <w:t>is the positions of the wordID in this specific pageID.</w:t>
+            </w:r>
+            <w:r>
+              <w:rPr>
+                <w:sz w:val="20"/>
+                <w:szCs w:val="20"/>
+              </w:rPr>
+              <w:t xml:space="preserve"> &lt;word position&gt; is represented using a String containing the positions separated by comma.</w:t>
             </w:r>
           </w:p>
           <w:p>
@@ -697,7 +1041,7 @@
               <w:pStyle w:val="a4"/>
               <w:numPr>
                 <w:ilvl w:val="0"/>
-                <w:numId w:val="4"/>
+                <w:numId w:val="5"/>
               </w:numPr>
               <w:jc w:val="left"/>
               <w:rPr>
@@ -710,22 +1054,21 @@
                 <w:sz w:val="20"/>
                 <w:szCs w:val="20"/>
               </w:rPr>
-              <w:t xml:space="preserve">A URL is converted into the corresponding pageID </w:t>
-            </w:r>
-            <w:r>
-              <w:rPr>
-                <w:rFonts w:hint="eastAsia"/>
-                <w:sz w:val="20"/>
-                <w:szCs w:val="20"/>
-              </w:rPr>
-              <w:t>b</w:t>
-            </w:r>
-            <w:r>
-              <w:rPr>
-                <w:sz w:val="20"/>
-                <w:szCs w:val="20"/>
-              </w:rPr>
-              <w:t>y the order of appearance from the indexer.</w:t>
+              <w:t xml:space="preserve">Given a specific wordID, the corresponding </w:t>
+            </w:r>
+            <w:r>
+              <w:rPr>
+                <w:sz w:val="20"/>
+                <w:szCs w:val="20"/>
+              </w:rPr>
+              <w:t xml:space="preserve">pageID and </w:t>
+            </w:r>
+            <w:r>
+              <w:rPr>
+                <w:sz w:val="20"/>
+                <w:szCs w:val="20"/>
+              </w:rPr>
+              <w:t>of pages and their positions contained in the page is returned.</w:t>
             </w:r>
           </w:p>
         </w:tc>
@@ -748,7 +1091,14 @@
                 <w:sz w:val="20"/>
                 <w:szCs w:val="20"/>
               </w:rPr>
-              <w:t>IDToPageInfo</w:t>
+              <w:t>f</w:t>
+            </w:r>
+            <w:r>
+              <w:rPr>
+                <w:sz w:val="20"/>
+                <w:szCs w:val="20"/>
+              </w:rPr>
+              <w:t>orwardIndex</w:t>
             </w:r>
           </w:p>
         </w:tc>
@@ -769,7 +1119,7 @@
                 <w:sz w:val="20"/>
                 <w:szCs w:val="20"/>
               </w:rPr>
-              <w:t>pageID -&gt; page&lt;page title, URL, last modified date, size&gt;</w:t>
+              <w:t>pageID -&gt; {wordID, &lt;word position&gt;}</w:t>
             </w:r>
           </w:p>
           <w:p>
@@ -791,7 +1141,15 @@
                 <w:sz w:val="20"/>
                 <w:szCs w:val="20"/>
               </w:rPr>
-              <w:t>pageID</w:t>
+              <w:t>page</w:t>
+            </w:r>
+            <w:r>
+              <w:rPr>
+                <w:rFonts w:ascii="Consolas" w:hAnsi="Consolas"/>
+                <w:sz w:val="20"/>
+                <w:szCs w:val="20"/>
+              </w:rPr>
+              <w:t>ID</w:t>
             </w:r>
             <w:r>
               <w:rPr>
@@ -807,36 +1165,7 @@
                 <w:sz w:val="20"/>
                 <w:szCs w:val="20"/>
               </w:rPr>
-              <w:t>int</w:t>
-            </w:r>
-          </w:p>
-          <w:p>
-            <w:pPr>
-              <w:pStyle w:val="a4"/>
-              <w:numPr>
-                <w:ilvl w:val="0"/>
-                <w:numId w:val="4"/>
-              </w:numPr>
-              <w:jc w:val="left"/>
-              <w:rPr>
-                <w:sz w:val="20"/>
-                <w:szCs w:val="20"/>
-              </w:rPr>
-            </w:pPr>
-            <w:r>
-              <w:rPr>
-                <w:rFonts w:ascii="Consolas" w:hAnsi="Consolas"/>
-                <w:sz w:val="20"/>
-                <w:szCs w:val="20"/>
-              </w:rPr>
-              <w:t>page</w:t>
-            </w:r>
-            <w:r>
-              <w:rPr>
-                <w:sz w:val="20"/>
-                <w:szCs w:val="20"/>
-              </w:rPr>
-              <w:t>:</w:t>
+              <w:t xml:space="preserve">String (directly converted by the </w:t>
             </w:r>
             <w:r>
               <w:rPr>
@@ -845,7 +1174,7 @@
                 <w:sz w:val="20"/>
                 <w:szCs w:val="20"/>
               </w:rPr>
-              <w:t xml:space="preserve"> </w:t>
+              <w:t>URL</w:t>
             </w:r>
             <w:r>
               <w:rPr>
@@ -854,283 +1183,7 @@
                 <w:sz w:val="20"/>
                 <w:szCs w:val="20"/>
               </w:rPr>
-              <w:t>Page</w:t>
-            </w:r>
-            <w:r>
-              <w:rPr>
-                <w:rFonts w:ascii="Consolas" w:hAnsi="Consolas"/>
-                <w:color w:val="4472C4" w:themeColor="accent1"/>
-                <w:sz w:val="20"/>
-                <w:szCs w:val="20"/>
-              </w:rPr>
-              <w:t>Info</w:t>
-            </w:r>
-          </w:p>
-          <w:p>
-            <w:pPr>
-              <w:pStyle w:val="a4"/>
-              <w:numPr>
-                <w:ilvl w:val="1"/>
-                <w:numId w:val="4"/>
-              </w:numPr>
-              <w:jc w:val="left"/>
-              <w:rPr>
-                <w:sz w:val="20"/>
-                <w:szCs w:val="20"/>
-              </w:rPr>
-            </w:pPr>
-            <w:r>
-              <w:rPr>
-                <w:rFonts w:ascii="Consolas" w:hAnsi="Consolas"/>
-                <w:color w:val="4472C4" w:themeColor="accent1"/>
-                <w:sz w:val="20"/>
-                <w:szCs w:val="20"/>
-              </w:rPr>
-              <w:t>Page</w:t>
-            </w:r>
-            <w:r>
-              <w:rPr>
-                <w:rFonts w:ascii="Consolas" w:hAnsi="Consolas"/>
-                <w:color w:val="4472C4" w:themeColor="accent1"/>
-                <w:sz w:val="20"/>
-                <w:szCs w:val="20"/>
-              </w:rPr>
-              <w:t>Info</w:t>
-            </w:r>
-            <w:r>
-              <w:rPr>
-                <w:rFonts w:ascii="Consolas" w:hAnsi="Consolas"/>
-                <w:color w:val="4472C4" w:themeColor="accent1"/>
-                <w:sz w:val="20"/>
-                <w:szCs w:val="20"/>
-              </w:rPr>
-              <w:t xml:space="preserve"> </w:t>
-            </w:r>
-            <w:r>
-              <w:rPr>
-                <w:sz w:val="20"/>
-                <w:szCs w:val="20"/>
-              </w:rPr>
-              <w:t>is a class which contains:</w:t>
-            </w:r>
-          </w:p>
-          <w:p>
-            <w:pPr>
-              <w:pStyle w:val="a4"/>
-              <w:numPr>
-                <w:ilvl w:val="1"/>
-                <w:numId w:val="4"/>
-              </w:numPr>
-              <w:jc w:val="left"/>
-              <w:rPr>
-                <w:sz w:val="20"/>
-                <w:szCs w:val="20"/>
-              </w:rPr>
-            </w:pPr>
-            <w:r>
-              <w:rPr>
-                <w:rFonts w:ascii="Consolas" w:hAnsi="Consolas"/>
-                <w:sz w:val="20"/>
-                <w:szCs w:val="20"/>
-              </w:rPr>
-              <w:t>title</w:t>
-            </w:r>
-            <w:r>
-              <w:rPr>
-                <w:sz w:val="20"/>
-                <w:szCs w:val="20"/>
-              </w:rPr>
-              <w:t xml:space="preserve">: </w:t>
-            </w:r>
-            <w:r>
-              <w:rPr>
-                <w:rFonts w:ascii="Consolas" w:hAnsi="Consolas"/>
-                <w:color w:val="4472C4" w:themeColor="accent1"/>
-                <w:sz w:val="20"/>
-                <w:szCs w:val="20"/>
-              </w:rPr>
-              <w:t>String</w:t>
-            </w:r>
-          </w:p>
-          <w:p>
-            <w:pPr>
-              <w:pStyle w:val="a4"/>
-              <w:numPr>
-                <w:ilvl w:val="1"/>
-                <w:numId w:val="4"/>
-              </w:numPr>
-              <w:jc w:val="left"/>
-              <w:rPr>
-                <w:sz w:val="20"/>
-                <w:szCs w:val="20"/>
-              </w:rPr>
-            </w:pPr>
-            <w:r>
-              <w:rPr>
-                <w:rFonts w:ascii="Consolas" w:hAnsi="Consolas"/>
-                <w:sz w:val="20"/>
-                <w:szCs w:val="20"/>
-              </w:rPr>
-              <w:t>url</w:t>
-            </w:r>
-            <w:r>
-              <w:rPr>
-                <w:sz w:val="20"/>
-                <w:szCs w:val="20"/>
-              </w:rPr>
-              <w:t xml:space="preserve">: </w:t>
-            </w:r>
-            <w:r>
-              <w:rPr>
-                <w:rFonts w:ascii="Consolas" w:hAnsi="Consolas"/>
-                <w:color w:val="4472C4" w:themeColor="accent1"/>
-                <w:sz w:val="20"/>
-                <w:szCs w:val="20"/>
-              </w:rPr>
-              <w:t>String</w:t>
-            </w:r>
-          </w:p>
-          <w:p>
-            <w:pPr>
-              <w:pStyle w:val="a4"/>
-              <w:numPr>
-                <w:ilvl w:val="1"/>
-                <w:numId w:val="4"/>
-              </w:numPr>
-              <w:jc w:val="left"/>
-              <w:rPr>
-                <w:sz w:val="20"/>
-                <w:szCs w:val="20"/>
-              </w:rPr>
-            </w:pPr>
-            <w:r>
-              <w:rPr>
-                <w:rFonts w:ascii="Consolas" w:hAnsi="Consolas"/>
-                <w:sz w:val="20"/>
-                <w:szCs w:val="20"/>
-              </w:rPr>
-              <w:t>modDate</w:t>
-            </w:r>
-            <w:r>
-              <w:rPr>
-                <w:sz w:val="20"/>
-                <w:szCs w:val="20"/>
-              </w:rPr>
-              <w:t xml:space="preserve">: </w:t>
-            </w:r>
-            <w:r>
-              <w:rPr>
-                <w:rFonts w:ascii="Consolas" w:hAnsi="Consolas"/>
-                <w:color w:val="4472C4" w:themeColor="accent1"/>
-                <w:sz w:val="20"/>
-                <w:szCs w:val="20"/>
-              </w:rPr>
-              <w:t>Date</w:t>
-            </w:r>
-          </w:p>
-          <w:p>
-            <w:pPr>
-              <w:pStyle w:val="a4"/>
-              <w:numPr>
-                <w:ilvl w:val="1"/>
-                <w:numId w:val="4"/>
-              </w:numPr>
-              <w:jc w:val="left"/>
-              <w:rPr>
-                <w:sz w:val="20"/>
-                <w:szCs w:val="20"/>
-              </w:rPr>
-            </w:pPr>
-            <w:r>
-              <w:rPr>
-                <w:rFonts w:ascii="Consolas" w:hAnsi="Consolas"/>
-                <w:sz w:val="20"/>
-                <w:szCs w:val="20"/>
-              </w:rPr>
-              <w:t>size</w:t>
-            </w:r>
-            <w:r>
-              <w:rPr>
-                <w:sz w:val="20"/>
-                <w:szCs w:val="20"/>
-              </w:rPr>
-              <w:t xml:space="preserve">: </w:t>
-            </w:r>
-            <w:r>
-              <w:rPr>
-                <w:rFonts w:ascii="Consolas" w:hAnsi="Consolas"/>
-                <w:color w:val="4472C4" w:themeColor="accent1"/>
-                <w:sz w:val="20"/>
-                <w:szCs w:val="20"/>
-              </w:rPr>
-              <w:t>int</w:t>
-            </w:r>
-          </w:p>
-          <w:p>
-            <w:pPr>
-              <w:pStyle w:val="a4"/>
-              <w:numPr>
-                <w:ilvl w:val="0"/>
-                <w:numId w:val="4"/>
-              </w:numPr>
-              <w:jc w:val="left"/>
-              <w:rPr>
-                <w:sz w:val="20"/>
-                <w:szCs w:val="20"/>
-              </w:rPr>
-            </w:pPr>
-            <w:r>
-              <w:rPr>
-                <w:sz w:val="20"/>
-                <w:szCs w:val="20"/>
-              </w:rPr>
-              <w:t xml:space="preserve">Given a pageID, the </w:t>
-            </w:r>
-            <w:r>
-              <w:rPr>
-                <w:sz w:val="20"/>
-                <w:szCs w:val="20"/>
-              </w:rPr>
-              <w:t xml:space="preserve">corresponding </w:t>
-            </w:r>
-            <w:r>
-              <w:rPr>
-                <w:rFonts w:ascii="Consolas" w:hAnsi="Consolas"/>
-                <w:color w:val="4472C4" w:themeColor="accent1"/>
-                <w:sz w:val="20"/>
-                <w:szCs w:val="20"/>
-              </w:rPr>
-              <w:t>PageInfo</w:t>
-            </w:r>
-            <w:r>
-              <w:rPr>
-                <w:sz w:val="20"/>
-                <w:szCs w:val="20"/>
-              </w:rPr>
-              <w:t xml:space="preserve"> </w:t>
-            </w:r>
-            <w:r>
-              <w:rPr>
-                <w:sz w:val="20"/>
-                <w:szCs w:val="20"/>
-              </w:rPr>
-              <w:t>is returned.</w:t>
-            </w:r>
-          </w:p>
-          <w:p>
-            <w:pPr>
-              <w:jc w:val="left"/>
-              <w:rPr>
-                <w:sz w:val="20"/>
-                <w:szCs w:val="20"/>
-              </w:rPr>
-            </w:pPr>
-            <w:r>
-              <w:rPr>
-                <w:sz w:val="20"/>
-                <w:szCs w:val="20"/>
-              </w:rPr>
-              <w:t>Explanation/Notes:</w:t>
+              <w:t>)</w:t>
             </w:r>
           </w:p>
           <w:p>
@@ -1148,10 +1201,26 @@
             </w:pPr>
             <w:r>
               <w:rPr>
-                <w:sz w:val="20"/>
-                <w:szCs w:val="20"/>
-              </w:rPr>
-              <w:t xml:space="preserve">The </w:t>
+                <w:rFonts w:ascii="Consolas" w:hAnsi="Consolas"/>
+                <w:sz w:val="20"/>
+                <w:szCs w:val="20"/>
+              </w:rPr>
+              <w:t>word</w:t>
+            </w:r>
+            <w:r>
+              <w:rPr>
+                <w:rFonts w:ascii="Consolas" w:hAnsi="Consolas"/>
+                <w:sz w:val="20"/>
+                <w:szCs w:val="20"/>
+              </w:rPr>
+              <w:t>AndPosition</w:t>
+            </w:r>
+            <w:r>
+              <w:rPr>
+                <w:sz w:val="20"/>
+                <w:szCs w:val="20"/>
+              </w:rPr>
+              <w:t xml:space="preserve">: </w:t>
             </w:r>
             <w:r>
               <w:rPr>
@@ -1160,7 +1229,7 @@
                 <w:sz w:val="20"/>
                 <w:szCs w:val="20"/>
               </w:rPr>
-              <w:t>Page</w:t>
+              <w:t xml:space="preserve">the </w:t>
             </w:r>
             <w:r>
               <w:rPr>
@@ -1169,112 +1238,12 @@
                 <w:sz w:val="20"/>
                 <w:szCs w:val="20"/>
               </w:rPr>
-              <w:t>Info</w:t>
-            </w:r>
-            <w:r>
-              <w:rPr>
-                <w:sz w:val="20"/>
-                <w:szCs w:val="20"/>
-              </w:rPr>
-              <w:t xml:space="preserve"> class is used to store the information of a web page. Accessing </w:t>
-            </w:r>
-            <w:r>
-              <w:rPr>
-                <w:sz w:val="20"/>
-                <w:szCs w:val="20"/>
-              </w:rPr>
-              <w:t>th</w:t>
-            </w:r>
-            <w:r>
-              <w:rPr>
-                <w:sz w:val="20"/>
-                <w:szCs w:val="20"/>
-              </w:rPr>
-              <w:t>e</w:t>
-            </w:r>
-            <w:r>
-              <w:rPr>
-                <w:sz w:val="20"/>
-                <w:szCs w:val="20"/>
-              </w:rPr>
-              <w:t>s</w:t>
-            </w:r>
-            <w:r>
-              <w:rPr>
-                <w:sz w:val="20"/>
-                <w:szCs w:val="20"/>
-              </w:rPr>
-              <w:t>e</w:t>
-            </w:r>
-            <w:r>
-              <w:rPr>
-                <w:sz w:val="20"/>
-                <w:szCs w:val="20"/>
-              </w:rPr>
-              <w:t xml:space="preserve"> information</w:t>
-            </w:r>
-            <w:r>
-              <w:rPr>
-                <w:sz w:val="20"/>
-                <w:szCs w:val="20"/>
-              </w:rPr>
-              <w:t xml:space="preserve"> directly from pageID</w:t>
-            </w:r>
-            <w:r>
-              <w:rPr>
-                <w:sz w:val="20"/>
-                <w:szCs w:val="20"/>
-              </w:rPr>
-              <w:t xml:space="preserve"> is easy by using this database.</w:t>
-            </w:r>
-          </w:p>
-        </w:tc>
-      </w:tr>
-      <w:tr>
-        <w:tc>
-          <w:tcPr>
-            <w:tcW w:w="2065" w:type="dxa"/>
-          </w:tcPr>
-          <w:p>
-            <w:pPr>
-              <w:jc w:val="left"/>
-              <w:rPr>
-                <w:sz w:val="20"/>
-                <w:szCs w:val="20"/>
-              </w:rPr>
-            </w:pPr>
-            <w:r>
-              <w:rPr>
-                <w:sz w:val="20"/>
-                <w:szCs w:val="20"/>
-              </w:rPr>
-              <w:t>PageInfoToID</w:t>
-            </w:r>
-          </w:p>
-        </w:tc>
-        <w:tc>
-          <w:tcPr>
-            <w:tcW w:w="6231" w:type="dxa"/>
-          </w:tcPr>
-          <w:p>
-            <w:pPr>
-              <w:jc w:val="left"/>
-              <w:rPr>
-                <w:rFonts w:hint="eastAsia"/>
-                <w:sz w:val="20"/>
-                <w:szCs w:val="20"/>
-              </w:rPr>
-            </w:pPr>
-            <w:r>
-              <w:rPr>
-                <w:sz w:val="20"/>
-                <w:szCs w:val="20"/>
-              </w:rPr>
-              <w:t>page</w:t>
-            </w:r>
-            <w:r>
-              <w:rPr>
-                <w:rFonts w:hint="eastAsia"/>
+              <w:t>word</w:t>
+            </w:r>
+            <w:r>
+              <w:rPr>
+                <w:rFonts w:ascii="Consolas" w:hAnsi="Consolas"/>
+                <w:color w:val="4472C4" w:themeColor="accent1"/>
                 <w:sz w:val="20"/>
                 <w:szCs w:val="20"/>
               </w:rPr>
@@ -1282,27 +1251,39 @@
             </w:r>
             <w:r>
               <w:rPr>
-                <w:sz w:val="20"/>
-                <w:szCs w:val="20"/>
-              </w:rPr>
-              <w:t xml:space="preserve"> -&gt; pageID</w:t>
-            </w:r>
-            <w:r>
-              <w:rPr>
-                <w:sz w:val="20"/>
-                <w:szCs w:val="20"/>
-              </w:rPr>
-              <w:t>…, pageID…</w:t>
+                <w:rFonts w:ascii="Consolas" w:hAnsi="Consolas"/>
+                <w:color w:val="4472C4" w:themeColor="accent1"/>
+                <w:sz w:val="20"/>
+                <w:szCs w:val="20"/>
+              </w:rPr>
+              <w:t>(</w:t>
+            </w:r>
+            <w:r>
+              <w:rPr>
+                <w:rFonts w:ascii="Consolas" w:hAnsi="Consolas"/>
+                <w:color w:val="4472C4" w:themeColor="accent1"/>
+                <w:sz w:val="20"/>
+                <w:szCs w:val="20"/>
+              </w:rPr>
+              <w:t>word</w:t>
+            </w:r>
+            <w:r>
+              <w:rPr>
+                <w:rFonts w:ascii="Consolas" w:hAnsi="Consolas"/>
+                <w:color w:val="4472C4" w:themeColor="accent1"/>
+                <w:sz w:val="20"/>
+                <w:szCs w:val="20"/>
+              </w:rPr>
+              <w:t>) and corresponding word position</w:t>
             </w:r>
           </w:p>
           <w:p>
             <w:pPr>
               <w:pStyle w:val="a4"/>
               <w:numPr>
-                <w:ilvl w:val="0"/>
-                <w:numId w:val="4"/>
+                <w:ilvl w:val="1"/>
+                <w:numId w:val="5"/>
               </w:numPr>
-              <w:jc w:val="left"/>
               <w:rPr>
                 <w:sz w:val="20"/>
                 <w:szCs w:val="20"/>
@@ -1310,199 +1291,38 @@
             </w:pPr>
             <w:r>
               <w:rPr>
-                <w:rFonts w:ascii="Consolas" w:hAnsi="Consolas"/>
-                <w:sz w:val="20"/>
-                <w:szCs w:val="20"/>
-              </w:rPr>
-              <w:t>page</w:t>
-            </w:r>
-            <w:r>
-              <w:rPr>
-                <w:rFonts w:ascii="Consolas" w:hAnsi="Consolas"/>
-                <w:sz w:val="20"/>
-                <w:szCs w:val="20"/>
-              </w:rPr>
-              <w:t>ID</w:t>
-            </w:r>
-            <w:r>
-              <w:rPr>
-                <w:sz w:val="20"/>
-                <w:szCs w:val="20"/>
-              </w:rPr>
-              <w:t>:</w:t>
-            </w:r>
-            <w:r>
-              <w:rPr>
-                <w:rFonts w:ascii="Consolas" w:hAnsi="Consolas"/>
-                <w:color w:val="4472C4" w:themeColor="accent1"/>
-                <w:sz w:val="20"/>
-                <w:szCs w:val="20"/>
-              </w:rPr>
-              <w:t xml:space="preserve"> </w:t>
-            </w:r>
-            <w:r>
-              <w:rPr>
-                <w:rFonts w:ascii="Consolas" w:hAnsi="Consolas"/>
-                <w:color w:val="4472C4" w:themeColor="accent1"/>
-                <w:sz w:val="20"/>
-                <w:szCs w:val="20"/>
-              </w:rPr>
-              <w:t>int</w:t>
-            </w:r>
-          </w:p>
-          <w:p>
-            <w:pPr>
-              <w:pStyle w:val="a4"/>
-              <w:numPr>
-                <w:ilvl w:val="0"/>
-                <w:numId w:val="4"/>
-              </w:numPr>
-              <w:jc w:val="left"/>
-              <w:rPr>
-                <w:sz w:val="20"/>
-                <w:szCs w:val="20"/>
-              </w:rPr>
-            </w:pPr>
-            <w:r>
-              <w:rPr>
-                <w:sz w:val="20"/>
-                <w:szCs w:val="20"/>
-              </w:rPr>
-              <w:t xml:space="preserve">Given a specific </w:t>
-            </w:r>
-            <w:r>
-              <w:rPr>
-                <w:sz w:val="20"/>
-                <w:szCs w:val="20"/>
-              </w:rPr>
-              <w:t>page</w:t>
-            </w:r>
-            <w:r>
-              <w:rPr>
-                <w:sz w:val="20"/>
-                <w:szCs w:val="20"/>
-              </w:rPr>
-              <w:t xml:space="preserve">ID, the corresponding </w:t>
-            </w:r>
-            <w:r>
-              <w:rPr>
-                <w:sz w:val="20"/>
-                <w:szCs w:val="20"/>
-              </w:rPr>
-              <w:t xml:space="preserve">parent pageID and children pageID </w:t>
-            </w:r>
-            <w:r>
-              <w:rPr>
-                <w:sz w:val="20"/>
-                <w:szCs w:val="20"/>
-              </w:rPr>
-              <w:t>is returned</w:t>
-            </w:r>
-            <w:r>
-              <w:rPr>
-                <w:sz w:val="20"/>
-                <w:szCs w:val="20"/>
-              </w:rPr>
-              <w:t xml:space="preserve">. Different parent pageID and children pageID separated by common and parent pageID </w:t>
-            </w:r>
-            <w:r>
-              <w:rPr>
-                <w:sz w:val="20"/>
-                <w:szCs w:val="20"/>
-              </w:rPr>
-              <w:lastRenderedPageBreak/>
-              <w:t>and children pageID separated by space</w:t>
-            </w:r>
-          </w:p>
-        </w:tc>
-      </w:tr>
-      <w:tr>
-        <w:tc>
-          <w:tcPr>
-            <w:tcW w:w="2065" w:type="dxa"/>
-          </w:tcPr>
-          <w:p>
-            <w:pPr>
-              <w:jc w:val="left"/>
-              <w:rPr>
-                <w:sz w:val="20"/>
-                <w:szCs w:val="20"/>
-              </w:rPr>
-            </w:pPr>
-            <w:r>
-              <w:rPr>
-                <w:sz w:val="20"/>
-                <w:szCs w:val="20"/>
-              </w:rPr>
-              <w:lastRenderedPageBreak/>
-              <w:t>InvertedIndex</w:t>
-            </w:r>
-          </w:p>
-        </w:tc>
-        <w:tc>
-          <w:tcPr>
-            <w:tcW w:w="6231" w:type="dxa"/>
-          </w:tcPr>
-          <w:p>
-            <w:pPr>
-              <w:jc w:val="left"/>
-              <w:rPr>
-                <w:sz w:val="20"/>
-                <w:szCs w:val="20"/>
-              </w:rPr>
-            </w:pPr>
-            <w:r>
-              <w:rPr>
-                <w:sz w:val="20"/>
-                <w:szCs w:val="20"/>
-              </w:rPr>
-              <w:t>wordID -&gt; {pageID, &lt;word position&gt;}</w:t>
-            </w:r>
-          </w:p>
-          <w:p>
-            <w:pPr>
-              <w:pStyle w:val="a4"/>
-              <w:numPr>
-                <w:ilvl w:val="0"/>
-                <w:numId w:val="4"/>
-              </w:numPr>
-              <w:jc w:val="left"/>
-              <w:rPr>
-                <w:sz w:val="20"/>
-                <w:szCs w:val="20"/>
-              </w:rPr>
-            </w:pPr>
-            <w:r>
-              <w:rPr>
-                <w:rFonts w:ascii="Consolas" w:hAnsi="Consolas"/>
-                <w:sz w:val="20"/>
-                <w:szCs w:val="20"/>
-              </w:rPr>
-              <w:t>word</w:t>
-            </w:r>
-            <w:r>
-              <w:rPr>
-                <w:rFonts w:ascii="Consolas" w:hAnsi="Consolas"/>
-                <w:sz w:val="20"/>
-                <w:szCs w:val="20"/>
-              </w:rPr>
-              <w:t>ID</w:t>
-            </w:r>
-            <w:r>
-              <w:rPr>
-                <w:sz w:val="20"/>
-                <w:szCs w:val="20"/>
-              </w:rPr>
-              <w:t xml:space="preserve">: </w:t>
-            </w:r>
-            <w:r>
-              <w:rPr>
-                <w:rFonts w:ascii="Consolas" w:hAnsi="Consolas"/>
-                <w:color w:val="4472C4" w:themeColor="accent1"/>
-                <w:sz w:val="20"/>
-                <w:szCs w:val="20"/>
-              </w:rPr>
-              <w:t>int</w:t>
+                <w:sz w:val="20"/>
+                <w:szCs w:val="20"/>
+              </w:rPr>
+              <w:t>&lt;word position&gt;</w:t>
+            </w:r>
+            <w:r>
+              <w:rPr>
+                <w:sz w:val="20"/>
+                <w:szCs w:val="20"/>
+              </w:rPr>
+              <w:t xml:space="preserve"> is the position</w:t>
+            </w:r>
+            <w:r>
+              <w:rPr>
+                <w:sz w:val="20"/>
+                <w:szCs w:val="20"/>
+              </w:rPr>
+              <w:t>s</w:t>
+            </w:r>
+            <w:r>
+              <w:rPr>
+                <w:sz w:val="20"/>
+                <w:szCs w:val="20"/>
+              </w:rPr>
+              <w:t xml:space="preserve"> of the specific wordID in this pageID.</w:t>
+            </w:r>
+            <w:r>
+              <w:rPr>
+                <w:sz w:val="20"/>
+                <w:szCs w:val="20"/>
+              </w:rPr>
+              <w:t xml:space="preserve"> &lt;word position&gt; is represented using a String containing the positions separated by comma.</w:t>
             </w:r>
           </w:p>
           <w:p>
@@ -1520,360 +1340,6 @@
             </w:pPr>
             <w:r>
               <w:rPr>
-                <w:rFonts w:ascii="Consolas" w:hAnsi="Consolas"/>
-                <w:sz w:val="20"/>
-                <w:szCs w:val="20"/>
-              </w:rPr>
-              <w:t>pageMap</w:t>
-            </w:r>
-            <w:r>
-              <w:rPr>
-                <w:sz w:val="20"/>
-                <w:szCs w:val="20"/>
-              </w:rPr>
-              <w:t xml:space="preserve">: </w:t>
-            </w:r>
-            <w:r>
-              <w:rPr>
-                <w:rFonts w:ascii="Consolas" w:hAnsi="Consolas"/>
-                <w:color w:val="4472C4" w:themeColor="accent1"/>
-                <w:sz w:val="20"/>
-                <w:szCs w:val="20"/>
-              </w:rPr>
-              <w:t xml:space="preserve">HashMap&lt;Integer, </w:t>
-            </w:r>
-            <w:r>
-              <w:rPr>
-                <w:rFonts w:ascii="Consolas" w:hAnsi="Consolas"/>
-                <w:color w:val="4472C4" w:themeColor="accent1"/>
-                <w:sz w:val="20"/>
-                <w:szCs w:val="20"/>
-              </w:rPr>
-              <w:t>String</w:t>
-            </w:r>
-            <w:r>
-              <w:rPr>
-                <w:rFonts w:ascii="Consolas" w:hAnsi="Consolas"/>
-                <w:color w:val="4472C4" w:themeColor="accent1"/>
-                <w:sz w:val="20"/>
-                <w:szCs w:val="20"/>
-              </w:rPr>
-              <w:t>&gt;</w:t>
-            </w:r>
-          </w:p>
-          <w:p>
-            <w:pPr>
-              <w:pStyle w:val="a4"/>
-              <w:numPr>
-                <w:ilvl w:val="1"/>
-                <w:numId w:val="5"/>
-              </w:numPr>
-              <w:jc w:val="left"/>
-              <w:rPr>
-                <w:sz w:val="20"/>
-                <w:szCs w:val="20"/>
-              </w:rPr>
-            </w:pPr>
-            <w:r>
-              <w:rPr>
-                <w:rFonts w:ascii="Consolas" w:hAnsi="Consolas"/>
-                <w:sz w:val="20"/>
-                <w:szCs w:val="20"/>
-              </w:rPr>
-              <w:t>pageMap</w:t>
-            </w:r>
-            <w:r>
-              <w:rPr>
-                <w:sz w:val="20"/>
-                <w:szCs w:val="20"/>
-              </w:rPr>
-              <w:t xml:space="preserve"> uses </w:t>
-            </w:r>
-            <w:r>
-              <w:rPr>
-                <w:rFonts w:ascii="Consolas" w:hAnsi="Consolas"/>
-                <w:sz w:val="20"/>
-                <w:szCs w:val="20"/>
-              </w:rPr>
-              <w:t>pageID</w:t>
-            </w:r>
-            <w:r>
-              <w:rPr>
-                <w:sz w:val="20"/>
-                <w:szCs w:val="20"/>
-              </w:rPr>
-              <w:t xml:space="preserve"> as the key. The value corresponding to the key is the positions of the wordID in this specific pageID.</w:t>
-            </w:r>
-            <w:r>
-              <w:rPr>
-                <w:sz w:val="20"/>
-                <w:szCs w:val="20"/>
-              </w:rPr>
-              <w:t xml:space="preserve"> &lt;word position&gt; is represented using a String containing the positions separated by comma.</w:t>
-            </w:r>
-          </w:p>
-          <w:p>
-            <w:pPr>
-              <w:pStyle w:val="a4"/>
-              <w:numPr>
-                <w:ilvl w:val="0"/>
-                <w:numId w:val="5"/>
-              </w:numPr>
-              <w:jc w:val="left"/>
-              <w:rPr>
-                <w:sz w:val="20"/>
-                <w:szCs w:val="20"/>
-              </w:rPr>
-            </w:pPr>
-            <w:r>
-              <w:rPr>
-                <w:sz w:val="20"/>
-                <w:szCs w:val="20"/>
-              </w:rPr>
-              <w:t>Given a specific wordID, the corresponding hashmap of pages and their positions contained in the page is returned.</w:t>
-            </w:r>
-          </w:p>
-        </w:tc>
-      </w:tr>
-      <w:tr>
-        <w:tc>
-          <w:tcPr>
-            <w:tcW w:w="2065" w:type="dxa"/>
-          </w:tcPr>
-          <w:p>
-            <w:pPr>
-              <w:jc w:val="left"/>
-              <w:rPr>
-                <w:sz w:val="20"/>
-                <w:szCs w:val="20"/>
-              </w:rPr>
-            </w:pPr>
-            <w:r>
-              <w:rPr>
-                <w:sz w:val="20"/>
-                <w:szCs w:val="20"/>
-              </w:rPr>
-              <w:t>ForwardIndex</w:t>
-            </w:r>
-          </w:p>
-        </w:tc>
-        <w:tc>
-          <w:tcPr>
-            <w:tcW w:w="6231" w:type="dxa"/>
-          </w:tcPr>
-          <w:p>
-            <w:pPr>
-              <w:jc w:val="left"/>
-              <w:rPr>
-                <w:sz w:val="20"/>
-                <w:szCs w:val="20"/>
-              </w:rPr>
-            </w:pPr>
-            <w:r>
-              <w:rPr>
-                <w:sz w:val="20"/>
-                <w:szCs w:val="20"/>
-              </w:rPr>
-              <w:t>pageID -&gt; {wordID, &lt;word position&gt;}</w:t>
-            </w:r>
-          </w:p>
-          <w:p>
-            <w:pPr>
-              <w:pStyle w:val="a4"/>
-              <w:numPr>
-                <w:ilvl w:val="0"/>
-                <w:numId w:val="4"/>
-              </w:numPr>
-              <w:jc w:val="left"/>
-              <w:rPr>
-                <w:sz w:val="20"/>
-                <w:szCs w:val="20"/>
-              </w:rPr>
-            </w:pPr>
-            <w:r>
-              <w:rPr>
-                <w:rFonts w:ascii="Consolas" w:hAnsi="Consolas"/>
-                <w:sz w:val="20"/>
-                <w:szCs w:val="20"/>
-              </w:rPr>
-              <w:t>page</w:t>
-            </w:r>
-            <w:r>
-              <w:rPr>
-                <w:rFonts w:ascii="Consolas" w:hAnsi="Consolas"/>
-                <w:sz w:val="20"/>
-                <w:szCs w:val="20"/>
-              </w:rPr>
-              <w:t>ID</w:t>
-            </w:r>
-            <w:r>
-              <w:rPr>
-                <w:sz w:val="20"/>
-                <w:szCs w:val="20"/>
-              </w:rPr>
-              <w:t xml:space="preserve">: </w:t>
-            </w:r>
-            <w:r>
-              <w:rPr>
-                <w:rFonts w:ascii="Consolas" w:hAnsi="Consolas"/>
-                <w:color w:val="4472C4" w:themeColor="accent1"/>
-                <w:sz w:val="20"/>
-                <w:szCs w:val="20"/>
-              </w:rPr>
-              <w:t>int</w:t>
-            </w:r>
-          </w:p>
-          <w:p>
-            <w:pPr>
-              <w:pStyle w:val="a4"/>
-              <w:numPr>
-                <w:ilvl w:val="0"/>
-                <w:numId w:val="5"/>
-              </w:numPr>
-              <w:jc w:val="left"/>
-              <w:rPr>
-                <w:sz w:val="20"/>
-                <w:szCs w:val="20"/>
-              </w:rPr>
-            </w:pPr>
-            <w:r>
-              <w:rPr>
-                <w:rFonts w:ascii="Consolas" w:hAnsi="Consolas"/>
-                <w:sz w:val="20"/>
-                <w:szCs w:val="20"/>
-              </w:rPr>
-              <w:t>word</w:t>
-            </w:r>
-            <w:r>
-              <w:rPr>
-                <w:rFonts w:ascii="Consolas" w:hAnsi="Consolas"/>
-                <w:sz w:val="20"/>
-                <w:szCs w:val="20"/>
-              </w:rPr>
-              <w:t>Map</w:t>
-            </w:r>
-            <w:r>
-              <w:rPr>
-                <w:sz w:val="20"/>
-                <w:szCs w:val="20"/>
-              </w:rPr>
-              <w:t xml:space="preserve">: </w:t>
-            </w:r>
-            <w:r>
-              <w:rPr>
-                <w:rFonts w:ascii="Consolas" w:hAnsi="Consolas"/>
-                <w:color w:val="4472C4" w:themeColor="accent1"/>
-                <w:sz w:val="20"/>
-                <w:szCs w:val="20"/>
-              </w:rPr>
-              <w:t xml:space="preserve">HashMap&lt;Integer, </w:t>
-            </w:r>
-            <w:r>
-              <w:rPr>
-                <w:rFonts w:ascii="Consolas" w:hAnsi="Consolas"/>
-                <w:color w:val="4472C4" w:themeColor="accent1"/>
-                <w:sz w:val="20"/>
-                <w:szCs w:val="20"/>
-              </w:rPr>
-              <w:t>String</w:t>
-            </w:r>
-            <w:r>
-              <w:rPr>
-                <w:rFonts w:ascii="Consolas" w:hAnsi="Consolas"/>
-                <w:color w:val="4472C4" w:themeColor="accent1"/>
-                <w:sz w:val="20"/>
-                <w:szCs w:val="20"/>
-              </w:rPr>
-              <w:t>&gt;</w:t>
-            </w:r>
-          </w:p>
-          <w:p>
-            <w:pPr>
-              <w:pStyle w:val="a4"/>
-              <w:numPr>
-                <w:ilvl w:val="1"/>
-                <w:numId w:val="5"/>
-              </w:numPr>
-              <w:rPr>
-                <w:sz w:val="20"/>
-                <w:szCs w:val="20"/>
-              </w:rPr>
-            </w:pPr>
-            <w:r>
-              <w:rPr>
-                <w:rFonts w:ascii="Consolas" w:hAnsi="Consolas"/>
-                <w:sz w:val="20"/>
-                <w:szCs w:val="20"/>
-              </w:rPr>
-              <w:t>wordMap</w:t>
-            </w:r>
-            <w:r>
-              <w:rPr>
-                <w:sz w:val="20"/>
-                <w:szCs w:val="20"/>
-              </w:rPr>
-              <w:t xml:space="preserve"> uses </w:t>
-            </w:r>
-            <w:r>
-              <w:rPr>
-                <w:rFonts w:ascii="Consolas" w:hAnsi="Consolas"/>
-                <w:sz w:val="20"/>
-                <w:szCs w:val="20"/>
-              </w:rPr>
-              <w:t>word</w:t>
-            </w:r>
-            <w:r>
-              <w:rPr>
-                <w:rFonts w:ascii="Consolas" w:hAnsi="Consolas"/>
-                <w:sz w:val="20"/>
-                <w:szCs w:val="20"/>
-              </w:rPr>
-              <w:t>ID</w:t>
-            </w:r>
-            <w:r>
-              <w:rPr>
-                <w:sz w:val="20"/>
-                <w:szCs w:val="20"/>
-              </w:rPr>
-              <w:t xml:space="preserve"> as the key. The value corresponding to the key is the position</w:t>
-            </w:r>
-            <w:r>
-              <w:rPr>
-                <w:sz w:val="20"/>
-                <w:szCs w:val="20"/>
-              </w:rPr>
-              <w:t>s</w:t>
-            </w:r>
-            <w:r>
-              <w:rPr>
-                <w:sz w:val="20"/>
-                <w:szCs w:val="20"/>
-              </w:rPr>
-              <w:t xml:space="preserve"> of the specific wordID in this pageID.</w:t>
-            </w:r>
-            <w:r>
-              <w:rPr>
-                <w:sz w:val="20"/>
-                <w:szCs w:val="20"/>
-              </w:rPr>
-              <w:t xml:space="preserve"> &lt;word position&gt; is represented using a String containing the positions separated by comma.</w:t>
-            </w:r>
-          </w:p>
-          <w:p>
-            <w:pPr>
-              <w:pStyle w:val="a4"/>
-              <w:numPr>
-                <w:ilvl w:val="0"/>
-                <w:numId w:val="5"/>
-              </w:numPr>
-              <w:jc w:val="left"/>
-              <w:rPr>
-                <w:sz w:val="20"/>
-                <w:szCs w:val="20"/>
-              </w:rPr>
-            </w:pPr>
-            <w:r>
-              <w:rPr>
                 <w:sz w:val="20"/>
                 <w:szCs w:val="20"/>
               </w:rPr>
@@ -1884,7 +1350,29 @@
                 <w:sz w:val="20"/>
                 <w:szCs w:val="20"/>
               </w:rPr>
-              <w:t>corresponding hashmap of words and their positions contained in the page is returned.</w:t>
+              <w:t xml:space="preserve">corresponding </w:t>
+            </w:r>
+            <w:r>
+              <w:rPr>
+                <w:sz w:val="20"/>
+                <w:szCs w:val="20"/>
+              </w:rPr>
+              <w:t>wordID</w:t>
+            </w:r>
+            <w:r>
+              <w:rPr>
+                <w:sz w:val="20"/>
+                <w:szCs w:val="20"/>
+              </w:rPr>
+              <w:t xml:space="preserve"> of words </w:t>
+            </w:r>
+            <w:r>
+              <w:rPr>
+                <w:sz w:val="20"/>
+                <w:szCs w:val="20"/>
+              </w:rPr>
+              <w:lastRenderedPageBreak/>
+              <w:t>and their positions contained in the page is returned.</w:t>
             </w:r>
           </w:p>
           <w:p>
@@ -3553,6 +3041,21 @@
 </file>
 
 <file path=customXml/item1.xml><?xml version="1.0" encoding="utf-8"?>
+<p:properties xmlns:p="http://schemas.microsoft.com/office/2006/metadata/properties" xmlns:xsi="http://www.w3.org/2001/XMLSchema-instance" xmlns:pc="http://schemas.microsoft.com/office/infopath/2007/PartnerControls">
+  <documentManagement/>
+</p:properties>
+</file>
+
+<file path=customXml/item2.xml><?xml version="1.0" encoding="utf-8"?>
+<?mso-contentType ?>
+<FormTemplates xmlns="http://schemas.microsoft.com/sharepoint/v3/contenttype/forms">
+  <Display>DocumentLibraryForm</Display>
+  <Edit>DocumentLibraryForm</Edit>
+  <New>DocumentLibraryForm</New>
+</FormTemplates>
+</file>
+
+<file path=customXml/item3.xml><?xml version="1.0" encoding="utf-8"?>
 <ct:contentTypeSchema xmlns:ct="http://schemas.microsoft.com/office/2006/metadata/contentType" xmlns:ma="http://schemas.microsoft.com/office/2006/metadata/properties/metaAttributes" ct:_="" ma:_="" ma:contentTypeName="Document" ma:contentTypeID="0x010100092535B6E1CFE240BBE5141627543954" ma:contentTypeVersion="10" ma:contentTypeDescription="Create a new document." ma:contentTypeScope="" ma:versionID="c4c39931c3f6c40a12c673c536443861">
   <xsd:schema xmlns:xsd="http://www.w3.org/2001/XMLSchema" xmlns:xs="http://www.w3.org/2001/XMLSchema" xmlns:p="http://schemas.microsoft.com/office/2006/metadata/properties" xmlns:ns3="78bfc757-c80c-4bcb-a3c5-749bdf6033de" targetNamespace="http://schemas.microsoft.com/office/2006/metadata/properties" ma:root="true" ma:fieldsID="974251ec8f9f3a584d7f0f3b3fa01823" ns3:_="">
     <xsd:import namespace="78bfc757-c80c-4bcb-a3c5-749bdf6033de"/>
@@ -3736,22 +3239,24 @@
 </ct:contentTypeSchema>
 </file>
 
-<file path=customXml/item2.xml><?xml version="1.0" encoding="utf-8"?>
-<?mso-contentType ?>
-<FormTemplates xmlns="http://schemas.microsoft.com/sharepoint/v3/contenttype/forms">
-  <Display>DocumentLibraryForm</Display>
-  <Edit>DocumentLibraryForm</Edit>
-  <New>DocumentLibraryForm</New>
-</FormTemplates>
+<file path=customXml/itemProps1.xml><?xml version="1.0" encoding="utf-8"?>
+<ds:datastoreItem xmlns:ds="http://schemas.openxmlformats.org/officeDocument/2006/customXml" ds:itemID="{2F4E16FB-D300-4A10-9AE5-3A696ADCB7F3}">
+  <ds:schemaRefs>
+    <ds:schemaRef ds:uri="http://schemas.microsoft.com/office/2006/metadata/properties"/>
+    <ds:schemaRef ds:uri="http://schemas.microsoft.com/office/infopath/2007/PartnerControls"/>
+  </ds:schemaRefs>
+</ds:datastoreItem>
 </file>
 
-<file path=customXml/item3.xml><?xml version="1.0" encoding="utf-8"?>
-<p:properties xmlns:p="http://schemas.microsoft.com/office/2006/metadata/properties" xmlns:xsi="http://www.w3.org/2001/XMLSchema-instance" xmlns:pc="http://schemas.microsoft.com/office/infopath/2007/PartnerControls">
-  <documentManagement/>
-</p:properties>
+<file path=customXml/itemProps2.xml><?xml version="1.0" encoding="utf-8"?>
+<ds:datastoreItem xmlns:ds="http://schemas.openxmlformats.org/officeDocument/2006/customXml" ds:itemID="{3CB8AF96-5568-4B5F-963D-670413CD0D40}">
+  <ds:schemaRefs>
+    <ds:schemaRef ds:uri="http://schemas.microsoft.com/sharepoint/v3/contenttype/forms"/>
+  </ds:schemaRefs>
+</ds:datastoreItem>
 </file>
 
-<file path=customXml/itemProps1.xml><?xml version="1.0" encoding="utf-8"?>
+<file path=customXml/itemProps3.xml><?xml version="1.0" encoding="utf-8"?>
 <ds:datastoreItem xmlns:ds="http://schemas.openxmlformats.org/officeDocument/2006/customXml" ds:itemID="{4C24410F-BC85-4D8D-8202-B98A39AA0AAF}">
   <ds:schemaRefs>
     <ds:schemaRef ds:uri="http://schemas.microsoft.com/office/2006/metadata/contentType"/>
@@ -3767,21 +3272,4 @@
     <ds:schemaRef ds:uri="http://schemas.microsoft.com/internal/obd"/>
   </ds:schemaRefs>
 </ds:datastoreItem>
-</file>
-
-<file path=customXml/itemProps2.xml><?xml version="1.0" encoding="utf-8"?>
-<ds:datastoreItem xmlns:ds="http://schemas.openxmlformats.org/officeDocument/2006/customXml" ds:itemID="{3CB8AF96-5568-4B5F-963D-670413CD0D40}">
-  <ds:schemaRefs>
-    <ds:schemaRef ds:uri="http://schemas.microsoft.com/sharepoint/v3/contenttype/forms"/>
-  </ds:schemaRefs>
-</ds:datastoreItem>
-</file>
-
-<file path=customXml/itemProps3.xml><?xml version="1.0" encoding="utf-8"?>
-<ds:datastoreItem xmlns:ds="http://schemas.openxmlformats.org/officeDocument/2006/customXml" ds:itemID="{2F4E16FB-D300-4A10-9AE5-3A696ADCB7F3}">
-  <ds:schemaRefs>
-    <ds:schemaRef ds:uri="http://schemas.microsoft.com/office/2006/metadata/properties"/>
-    <ds:schemaRef ds:uri="http://schemas.microsoft.com/office/infopath/2007/PartnerControls"/>
-  </ds:schemaRefs>
-</ds:datastoreItem>
 </file>
</xml_diff>